<commit_message>
It's been a while, so a whole bunch of changes
</commit_message>
<xml_diff>
--- a/Documentatie/Base Design.docx
+++ b/Documentatie/Base Design.docx
@@ -537,218 +537,7 @@
             <mc:AlternateContent>
               <mc:Choice Requires="wps">
                 <w:drawing>
-                  <wp:anchor distT="0" distB="0" distL="114300" distR="114300" simplePos="0" relativeHeight="251661312" behindDoc="0" locked="0" layoutInCell="1" allowOverlap="1">
-                    <wp:simplePos x="0" y="0"/>
-                    <wp:positionH relativeFrom="page">
-                      <wp:align>center</wp:align>
-                    </wp:positionH>
-                    <mc:AlternateContent>
-                      <mc:Choice Requires="wp14">
-                        <wp:positionV relativeFrom="page">
-                          <wp14:pctPosVOffset>70000</wp14:pctPosVOffset>
-                        </wp:positionV>
-                      </mc:Choice>
-                      <mc:Fallback>
-                        <wp:positionV relativeFrom="page">
-                          <wp:posOffset>7484110</wp:posOffset>
-                        </wp:positionV>
-                      </mc:Fallback>
-                    </mc:AlternateContent>
-                    <wp:extent cx="7315200" cy="1009650"/>
-                    <wp:effectExtent l="0" t="0" r="0" b="0"/>
-                    <wp:wrapSquare wrapText="bothSides"/>
-                    <wp:docPr id="153" name="Text Box 153"/>
-                    <wp:cNvGraphicFramePr/>
-                    <a:graphic xmlns:a="http://schemas.openxmlformats.org/drawingml/2006/main">
-                      <a:graphicData uri="http://schemas.microsoft.com/office/word/2010/wordprocessingShape">
-                        <wps:wsp>
-                          <wps:cNvSpPr txBox="1"/>
-                          <wps:spPr>
-                            <a:xfrm>
-                              <a:off x="0" y="0"/>
-                              <a:ext cx="7315200" cy="1009650"/>
-                            </a:xfrm>
-                            <a:prstGeom prst="rect">
-                              <a:avLst/>
-                            </a:prstGeom>
-                            <a:noFill/>
-                            <a:ln w="6350">
-                              <a:noFill/>
-                            </a:ln>
-                            <a:effectLst/>
-                          </wps:spPr>
-                          <wps:style>
-                            <a:lnRef idx="0">
-                              <a:schemeClr val="accent1"/>
-                            </a:lnRef>
-                            <a:fillRef idx="0">
-                              <a:schemeClr val="accent1"/>
-                            </a:fillRef>
-                            <a:effectRef idx="0">
-                              <a:schemeClr val="accent1"/>
-                            </a:effectRef>
-                            <a:fontRef idx="minor">
-                              <a:schemeClr val="dk1"/>
-                            </a:fontRef>
-                          </wps:style>
-                          <wps:txbx>
-                            <w:txbxContent>
-                              <w:p>
-                                <w:pPr>
-                                  <w:pStyle w:val="NoSpacing"/>
-                                  <w:jc w:val="right"/>
-                                  <w:rPr>
-                                    <w:color w:val="5B9BD5" w:themeColor="accent1"/>
-                                    <w:sz w:val="28"/>
-                                    <w:szCs w:val="28"/>
-                                  </w:rPr>
-                                </w:pPr>
-                                <w:r>
-                                  <w:rPr>
-                                    <w:color w:val="5B9BD5" w:themeColor="accent1"/>
-                                    <w:sz w:val="28"/>
-                                    <w:szCs w:val="28"/>
-                                  </w:rPr>
-                                  <w:t>Description</w:t>
-                                </w:r>
-                              </w:p>
-                              <w:sdt>
-                                <w:sdtPr>
-                                  <w:rPr>
-                                    <w:color w:val="595959" w:themeColor="text1" w:themeTint="A6"/>
-                                    <w:sz w:val="20"/>
-                                    <w:szCs w:val="20"/>
-                                  </w:rPr>
-                                  <w:alias w:val="Abstract"/>
-                                  <w:tag w:val=""/>
-                                  <w:id w:val="1375273687"/>
-                                  <w:dataBinding w:prefixMappings="xmlns:ns0='http://schemas.microsoft.com/office/2006/coverPageProps' " w:xpath="/ns0:CoverPageProperties[1]/ns0:Abstract[1]" w:storeItemID="{55AF091B-3C7A-41E3-B477-F2FDAA23CFDA}"/>
-                                  <w:text w:multiLine="1"/>
-                                </w:sdtPr>
-                                <w:sdtEndPr/>
-                                <w:sdtContent>
-                                  <w:p>
-                                    <w:pPr>
-                                      <w:pStyle w:val="NoSpacing"/>
-                                      <w:jc w:val="right"/>
-                                      <w:rPr>
-                                        <w:color w:val="595959" w:themeColor="text1" w:themeTint="A6"/>
-                                        <w:sz w:val="20"/>
-                                        <w:szCs w:val="20"/>
-                                      </w:rPr>
-                                    </w:pPr>
-                                    <w:r>
-                                      <w:rPr>
-                                        <w:color w:val="595959" w:themeColor="text1" w:themeTint="A6"/>
-                                        <w:sz w:val="20"/>
-                                        <w:szCs w:val="20"/>
-                                      </w:rPr>
-                                      <w:t>The Base Design Document is about...</w:t>
-                                    </w:r>
-                                  </w:p>
-                                </w:sdtContent>
-                              </w:sdt>
-                            </w:txbxContent>
-                          </wps:txbx>
-                          <wps:bodyPr rot="0" spcFirstLastPara="0" vertOverflow="overflow" horzOverflow="overflow" vert="horz" wrap="square" lIns="1600200" tIns="0" rIns="685800" bIns="0" numCol="1" spcCol="0" rtlCol="0" fromWordArt="0" anchor="t" anchorCtr="0" forceAA="0" compatLnSpc="1">
-                            <a:prstTxWarp prst="textNoShape">
-                              <a:avLst/>
-                            </a:prstTxWarp>
-                            <a:spAutoFit/>
-                          </wps:bodyPr>
-                        </wps:wsp>
-                      </a:graphicData>
-                    </a:graphic>
-                    <wp14:sizeRelH relativeFrom="page">
-                      <wp14:pctWidth>94100</wp14:pctWidth>
-                    </wp14:sizeRelH>
-                    <wp14:sizeRelV relativeFrom="page">
-                      <wp14:pctHeight>10000</wp14:pctHeight>
-                    </wp14:sizeRelV>
-                  </wp:anchor>
-                </w:drawing>
-              </mc:Choice>
-              <mc:Fallback>
-                <w:pict>
-                  <v:shapetype id="_x0000_t202" coordsize="21600,21600" o:spt="202" path="m,l,21600r21600,l21600,xe">
-                    <v:stroke joinstyle="miter"/>
-                    <v:path gradientshapeok="t" o:connecttype="rect"/>
-                  </v:shapetype>
-                  <v:shape id="Text Box 153" o:spid="_x0000_s1027" type="#_x0000_t202" style="position:absolute;margin-left:0;margin-top:0;width:8in;height:79.5pt;z-index:251661312;visibility:visible;mso-wrap-style:square;mso-width-percent:941;mso-height-percent:100;mso-top-percent:700;mso-wrap-distance-left:9pt;mso-wrap-distance-top:0;mso-wrap-distance-right:9pt;mso-wrap-distance-bottom:0;mso-position-horizontal:center;mso-position-horizontal-relative:page;mso-position-vertical-relative:page;mso-width-percent:941;mso-height-percent:100;mso-top-percent:700;mso-width-relative:page;mso-height-relative:page;v-text-anchor:top" o:gfxdata="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" filled="f" stroked="f" strokeweight=".5pt">
-                    <v:textbox style="mso-fit-shape-to-text:t" inset="126pt,0,54pt,0">
-                      <w:txbxContent>
-                        <w:p>
-                          <w:pPr>
-                            <w:pStyle w:val="NoSpacing"/>
-                            <w:jc w:val="right"/>
-                            <w:rPr>
-                              <w:color w:val="5B9BD5" w:themeColor="accent1"/>
-                              <w:sz w:val="28"/>
-                              <w:szCs w:val="28"/>
-                            </w:rPr>
-                          </w:pPr>
-                          <w:r>
-                            <w:rPr>
-                              <w:color w:val="5B9BD5" w:themeColor="accent1"/>
-                              <w:sz w:val="28"/>
-                              <w:szCs w:val="28"/>
-                            </w:rPr>
-                            <w:t>Description</w:t>
-                          </w:r>
-                        </w:p>
-                        <w:sdt>
-                          <w:sdtPr>
-                            <w:rPr>
-                              <w:color w:val="595959" w:themeColor="text1" w:themeTint="A6"/>
-                              <w:sz w:val="20"/>
-                              <w:szCs w:val="20"/>
-                            </w:rPr>
-                            <w:alias w:val="Abstract"/>
-                            <w:tag w:val=""/>
-                            <w:id w:val="1375273687"/>
-                            <w:dataBinding w:prefixMappings="xmlns:ns0='http://schemas.microsoft.com/office/2006/coverPageProps' " w:xpath="/ns0:CoverPageProperties[1]/ns0:Abstract[1]" w:storeItemID="{55AF091B-3C7A-41E3-B477-F2FDAA23CFDA}"/>
-                            <w:text w:multiLine="1"/>
-                          </w:sdtPr>
-                          <w:sdtEndPr/>
-                          <w:sdtContent>
-                            <w:p>
-                              <w:pPr>
-                                <w:pStyle w:val="NoSpacing"/>
-                                <w:jc w:val="right"/>
-                                <w:rPr>
-                                  <w:color w:val="595959" w:themeColor="text1" w:themeTint="A6"/>
-                                  <w:sz w:val="20"/>
-                                  <w:szCs w:val="20"/>
-                                </w:rPr>
-                              </w:pPr>
-                              <w:r>
-                                <w:rPr>
-                                  <w:color w:val="595959" w:themeColor="text1" w:themeTint="A6"/>
-                                  <w:sz w:val="20"/>
-                                  <w:szCs w:val="20"/>
-                                </w:rPr>
-                                <w:t>The Base Design Document is about...</w:t>
-                              </w:r>
-                            </w:p>
-                          </w:sdtContent>
-                        </w:sdt>
-                      </w:txbxContent>
-                    </v:textbox>
-                    <w10:wrap type="square" anchorx="page" anchory="page"/>
-                  </v:shape>
-                </w:pict>
-              </mc:Fallback>
-            </mc:AlternateContent>
-          </w:r>
-          <w:r>
-            <w:rPr>
-              <w:noProof/>
-              <w:lang w:eastAsia="nl-NL"/>
-            </w:rPr>
-            <mc:AlternateContent>
-              <mc:Choice Requires="wps">
-                <w:drawing>
-                  <wp:anchor distT="0" distB="0" distL="114300" distR="114300" simplePos="0" relativeHeight="251659264" behindDoc="0" locked="0" layoutInCell="1" allowOverlap="1">
+                  <wp:anchor distT="0" distB="0" distL="114300" distR="114300" simplePos="0" relativeHeight="251659264" behindDoc="0" locked="0" layoutInCell="1" allowOverlap="1" wp14:anchorId="6477F870" wp14:editId="6982CBE8">
                     <wp:simplePos x="0" y="0"/>
                     <wp:positionH relativeFrom="page">
                       <wp:align>center</wp:align>
@@ -873,7 +662,15 @@
                                         <w:sz w:val="36"/>
                                         <w:szCs w:val="36"/>
                                       </w:rPr>
-                                      <w:t>Basis Ontwerp</w:t>
+                                      <w:t xml:space="preserve">Basis </w:t>
+                                    </w:r>
+                                    <w:r>
+                                      <w:rPr>
+                                        <w:color w:val="404040" w:themeColor="text1" w:themeTint="BF"/>
+                                        <w:sz w:val="36"/>
+                                        <w:szCs w:val="36"/>
+                                      </w:rPr>
+                                      <w:t>Design Docment</w:t>
                                     </w:r>
                                   </w:p>
                                 </w:sdtContent>
@@ -900,7 +697,7 @@
               </mc:Choice>
               <mc:Fallback>
                 <w:pict>
-                  <v:shape id="Text Box 154" o:spid="_x0000_s1028" type="#_x0000_t202" style="position:absolute;margin-left:0;margin-top:0;width:8in;height:286.5pt;z-index:251659264;visibility:visible;mso-wrap-style:square;mso-width-percent:941;mso-height-percent:363;mso-top-percent:300;mso-wrap-distance-left:9pt;mso-wrap-distance-top:0;mso-wrap-distance-right:9pt;mso-wrap-distance-bottom:0;mso-position-horizontal:center;mso-position-horizontal-relative:page;mso-position-vertical-relative:page;mso-width-percent:941;mso-height-percent:363;mso-top-percent:300;mso-width-relative:page;mso-height-relative:page;v-text-anchor:bottom" o:gfxdata="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" filled="f" stroked="f" strokeweight=".5pt">
+                  <v:shape w14:anchorId="6477F870" id="Text Box 154" o:spid="_x0000_s1027" type="#_x0000_t202" style="position:absolute;margin-left:0;margin-top:0;width:8in;height:286.5pt;z-index:251659264;visibility:visible;mso-wrap-style:square;mso-width-percent:941;mso-height-percent:363;mso-top-percent:300;mso-wrap-distance-left:9pt;mso-wrap-distance-top:0;mso-wrap-distance-right:9pt;mso-wrap-distance-bottom:0;mso-position-horizontal:center;mso-position-horizontal-relative:page;mso-position-vertical-relative:page;mso-width-percent:941;mso-height-percent:363;mso-top-percent:300;mso-width-relative:page;mso-height-relative:page;v-text-anchor:bottom" o:gfxdata="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" filled="f" stroked="f" strokeweight=".5pt">
                     <v:textbox inset="126pt,0,54pt,0">
                       <w:txbxContent>
                         <w:p>
@@ -972,7 +769,15 @@
                                   <w:sz w:val="36"/>
                                   <w:szCs w:val="36"/>
                                 </w:rPr>
-                                <w:t>Basis Ontwerp</w:t>
+                                <w:t xml:space="preserve">Basis </w:t>
+                              </w:r>
+                              <w:r>
+                                <w:rPr>
+                                  <w:color w:val="404040" w:themeColor="text1" w:themeTint="BF"/>
+                                  <w:sz w:val="36"/>
+                                  <w:szCs w:val="36"/>
+                                </w:rPr>
+                                <w:t>Design Docment</w:t>
                               </w:r>
                             </w:p>
                           </w:sdtContent>
@@ -988,14 +793,244 @@
         </w:p>
         <w:p>
           <w:r>
+            <w:rPr>
+              <w:noProof/>
+              <w:lang w:eastAsia="nl-NL"/>
+            </w:rPr>
+            <mc:AlternateContent>
+              <mc:Choice Requires="wps">
+                <w:drawing>
+                  <wp:anchor distT="0" distB="0" distL="114300" distR="114300" simplePos="0" relativeHeight="251661312" behindDoc="0" locked="0" layoutInCell="1" allowOverlap="1" wp14:anchorId="38161344" wp14:editId="41EDD9A4">
+                    <wp:simplePos x="0" y="0"/>
+                    <wp:positionH relativeFrom="page">
+                      <wp:posOffset>619126</wp:posOffset>
+                    </wp:positionH>
+                    <wp:positionV relativeFrom="page">
+                      <wp:posOffset>7486650</wp:posOffset>
+                    </wp:positionV>
+                    <wp:extent cx="6714490" cy="1009650"/>
+                    <wp:effectExtent l="0" t="0" r="0" b="0"/>
+                    <wp:wrapSquare wrapText="bothSides"/>
+                    <wp:docPr id="153" name="Text Box 153"/>
+                    <wp:cNvGraphicFramePr/>
+                    <a:graphic xmlns:a="http://schemas.openxmlformats.org/drawingml/2006/main">
+                      <a:graphicData uri="http://schemas.microsoft.com/office/word/2010/wordprocessingShape">
+                        <wps:wsp>
+                          <wps:cNvSpPr txBox="1"/>
+                          <wps:spPr>
+                            <a:xfrm>
+                              <a:off x="0" y="0"/>
+                              <a:ext cx="6714490" cy="1009650"/>
+                            </a:xfrm>
+                            <a:prstGeom prst="rect">
+                              <a:avLst/>
+                            </a:prstGeom>
+                            <a:noFill/>
+                            <a:ln w="6350">
+                              <a:noFill/>
+                            </a:ln>
+                            <a:effectLst/>
+                          </wps:spPr>
+                          <wps:style>
+                            <a:lnRef idx="0">
+                              <a:schemeClr val="accent1"/>
+                            </a:lnRef>
+                            <a:fillRef idx="0">
+                              <a:schemeClr val="accent1"/>
+                            </a:fillRef>
+                            <a:effectRef idx="0">
+                              <a:schemeClr val="accent1"/>
+                            </a:effectRef>
+                            <a:fontRef idx="minor">
+                              <a:schemeClr val="dk1"/>
+                            </a:fontRef>
+                          </wps:style>
+                          <wps:txbx>
+                            <w:txbxContent>
+                              <w:p>
+                                <w:pPr>
+                                  <w:pStyle w:val="NoSpacing"/>
+                                  <w:jc w:val="right"/>
+                                  <w:rPr>
+                                    <w:color w:val="5B9BD5" w:themeColor="accent1"/>
+                                    <w:sz w:val="28"/>
+                                    <w:szCs w:val="28"/>
+                                  </w:rPr>
+                                </w:pPr>
+                                <w:r>
+                                  <w:rPr>
+                                    <w:color w:val="5B9BD5" w:themeColor="accent1"/>
+                                    <w:sz w:val="28"/>
+                                    <w:szCs w:val="28"/>
+                                  </w:rPr>
+                                  <w:t>Description</w:t>
+                                </w:r>
+                              </w:p>
+                              <w:p>
+                                <w:pPr>
+                                  <w:pStyle w:val="NoSpacing"/>
+                                  <w:jc w:val="right"/>
+                                  <w:rPr>
+                                    <w:color w:val="595959" w:themeColor="text1" w:themeTint="A6"/>
+                                    <w:sz w:val="20"/>
+                                    <w:szCs w:val="20"/>
+                                  </w:rPr>
+                                </w:pPr>
+                                <w:sdt>
+                                  <w:sdtPr>
+                                    <w:rPr>
+                                      <w:color w:val="595959" w:themeColor="text1" w:themeTint="A6"/>
+                                      <w:sz w:val="20"/>
+                                      <w:szCs w:val="20"/>
+                                    </w:rPr>
+                                    <w:alias w:val="Abstract"/>
+                                    <w:tag w:val=""/>
+                                    <w:id w:val="1375273687"/>
+                                    <w:dataBinding w:prefixMappings="xmlns:ns0='http://schemas.microsoft.com/office/2006/coverPageProps' " w:xpath="/ns0:CoverPageProperties[1]/ns0:Abstract[1]" w:storeItemID="{55AF091B-3C7A-41E3-B477-F2FDAA23CFDA}"/>
+                                    <w:text w:multiLine="1"/>
+                                  </w:sdtPr>
+                                  <w:sdtEndPr/>
+                                  <w:sdtContent>
+                                    <w:r>
+                                      <w:rPr>
+                                        <w:color w:val="595959" w:themeColor="text1" w:themeTint="A6"/>
+                                        <w:sz w:val="20"/>
+                                        <w:szCs w:val="20"/>
+                                      </w:rPr>
+                                      <w:t xml:space="preserve">The Base Design Document is </w:t>
+                                    </w:r>
+                                    <w:r>
+                                      <w:rPr>
+                                        <w:color w:val="595959" w:themeColor="text1" w:themeTint="A6"/>
+                                        <w:sz w:val="20"/>
+                                        <w:szCs w:val="20"/>
+                                      </w:rPr>
+                                      <w:t>a more in depth document about the project.</w:t>
+                                    </w:r>
+                                    <w:r>
+                                      <w:rPr>
+                                        <w:color w:val="595959" w:themeColor="text1" w:themeTint="A6"/>
+                                        <w:sz w:val="20"/>
+                                        <w:szCs w:val="20"/>
+                                      </w:rPr>
+                                      <w:br/>
+                                      <w:t>It describes specific functions needed and a lot of technical information.</w:t>
+                                    </w:r>
+                                  </w:sdtContent>
+                                </w:sdt>
+                              </w:p>
+                            </w:txbxContent>
+                          </wps:txbx>
+                          <wps:bodyPr rot="0" spcFirstLastPara="0" vertOverflow="overflow" horzOverflow="overflow" vert="horz" wrap="square" lIns="1600200" tIns="0" rIns="685800" bIns="0" numCol="1" spcCol="0" rtlCol="0" fromWordArt="0" anchor="t" anchorCtr="0" forceAA="0" compatLnSpc="1">
+                            <a:prstTxWarp prst="textNoShape">
+                              <a:avLst/>
+                            </a:prstTxWarp>
+                            <a:spAutoFit/>
+                          </wps:bodyPr>
+                        </wps:wsp>
+                      </a:graphicData>
+                    </a:graphic>
+                    <wp14:sizeRelH relativeFrom="page">
+                      <wp14:pctWidth>0</wp14:pctWidth>
+                    </wp14:sizeRelH>
+                    <wp14:sizeRelV relativeFrom="page">
+                      <wp14:pctHeight>10000</wp14:pctHeight>
+                    </wp14:sizeRelV>
+                  </wp:anchor>
+                </w:drawing>
+              </mc:Choice>
+              <mc:Fallback>
+                <w:pict>
+                  <v:shape w14:anchorId="38161344" id="Text Box 153" o:spid="_x0000_s1028" type="#_x0000_t202" style="position:absolute;margin-left:48.75pt;margin-top:589.5pt;width:528.7pt;height:79.5pt;z-index:251661312;visibility:visible;mso-wrap-style:square;mso-width-percent:0;mso-height-percent:100;mso-wrap-distance-left:9pt;mso-wrap-distance-top:0;mso-wrap-distance-right:9pt;mso-wrap-distance-bottom:0;mso-position-horizontal:absolute;mso-position-horizontal-relative:page;mso-position-vertical:absolute;mso-position-vertical-relative:page;mso-width-percent:0;mso-height-percent:100;mso-width-relative:page;mso-height-relative:page;v-text-anchor:top" o:gfxdata="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" filled="f" stroked="f" strokeweight=".5pt">
+                    <v:textbox style="mso-fit-shape-to-text:t" inset="126pt,0,54pt,0">
+                      <w:txbxContent>
+                        <w:p>
+                          <w:pPr>
+                            <w:pStyle w:val="NoSpacing"/>
+                            <w:jc w:val="right"/>
+                            <w:rPr>
+                              <w:color w:val="5B9BD5" w:themeColor="accent1"/>
+                              <w:sz w:val="28"/>
+                              <w:szCs w:val="28"/>
+                            </w:rPr>
+                          </w:pPr>
+                          <w:r>
+                            <w:rPr>
+                              <w:color w:val="5B9BD5" w:themeColor="accent1"/>
+                              <w:sz w:val="28"/>
+                              <w:szCs w:val="28"/>
+                            </w:rPr>
+                            <w:t>Description</w:t>
+                          </w:r>
+                        </w:p>
+                        <w:p>
+                          <w:pPr>
+                            <w:pStyle w:val="NoSpacing"/>
+                            <w:jc w:val="right"/>
+                            <w:rPr>
+                              <w:color w:val="595959" w:themeColor="text1" w:themeTint="A6"/>
+                              <w:sz w:val="20"/>
+                              <w:szCs w:val="20"/>
+                            </w:rPr>
+                          </w:pPr>
+                          <w:sdt>
+                            <w:sdtPr>
+                              <w:rPr>
+                                <w:color w:val="595959" w:themeColor="text1" w:themeTint="A6"/>
+                                <w:sz w:val="20"/>
+                                <w:szCs w:val="20"/>
+                              </w:rPr>
+                              <w:alias w:val="Abstract"/>
+                              <w:tag w:val=""/>
+                              <w:id w:val="1375273687"/>
+                              <w:dataBinding w:prefixMappings="xmlns:ns0='http://schemas.microsoft.com/office/2006/coverPageProps' " w:xpath="/ns0:CoverPageProperties[1]/ns0:Abstract[1]" w:storeItemID="{55AF091B-3C7A-41E3-B477-F2FDAA23CFDA}"/>
+                              <w:text w:multiLine="1"/>
+                            </w:sdtPr>
+                            <w:sdtEndPr/>
+                            <w:sdtContent>
+                              <w:r>
+                                <w:rPr>
+                                  <w:color w:val="595959" w:themeColor="text1" w:themeTint="A6"/>
+                                  <w:sz w:val="20"/>
+                                  <w:szCs w:val="20"/>
+                                </w:rPr>
+                                <w:t xml:space="preserve">The Base Design Document is </w:t>
+                              </w:r>
+                              <w:r>
+                                <w:rPr>
+                                  <w:color w:val="595959" w:themeColor="text1" w:themeTint="A6"/>
+                                  <w:sz w:val="20"/>
+                                  <w:szCs w:val="20"/>
+                                </w:rPr>
+                                <w:t>a more in depth document about the project.</w:t>
+                              </w:r>
+                              <w:r>
+                                <w:rPr>
+                                  <w:color w:val="595959" w:themeColor="text1" w:themeTint="A6"/>
+                                  <w:sz w:val="20"/>
+                                  <w:szCs w:val="20"/>
+                                </w:rPr>
+                                <w:br/>
+                                <w:t>It describes specific functions needed and a lot of technical information.</w:t>
+                              </w:r>
+                            </w:sdtContent>
+                          </w:sdt>
+                        </w:p>
+                      </w:txbxContent>
+                    </v:textbox>
+                    <w10:wrap type="square" anchorx="page" anchory="page"/>
+                  </v:shape>
+                </w:pict>
+              </mc:Fallback>
+            </mc:AlternateContent>
+          </w:r>
+          <w:r>
             <w:br w:type="page"/>
           </w:r>
         </w:p>
-        <w:bookmarkStart w:id="0" w:name="_GoBack" w:displacedByCustomXml="next"/>
-        <w:bookmarkEnd w:id="0" w:displacedByCustomXml="next"/>
       </w:sdtContent>
     </w:sdt>
-    <w:bookmarkStart w:id="1" w:name="_Toc434165820" w:displacedByCustomXml="next"/>
+    <w:bookmarkStart w:id="0" w:name="_Toc436766384" w:displacedByCustomXml="next"/>
     <w:sdt>
       <w:sdtPr>
         <w:rPr>
@@ -1028,7 +1063,7 @@
           <w:r>
             <w:t xml:space="preserve"> of contents</w:t>
           </w:r>
-          <w:bookmarkEnd w:id="1"/>
+          <w:bookmarkEnd w:id="0"/>
         </w:p>
         <w:p>
           <w:pPr>
@@ -1048,7 +1083,7 @@
           <w:r>
             <w:fldChar w:fldCharType="separate"/>
           </w:r>
-          <w:hyperlink w:anchor="_Toc434165820" w:history="1">
+          <w:hyperlink w:anchor="_Toc436766384" w:history="1">
             <w:r>
               <w:rPr>
                 <w:rStyle w:val="Hyperlink"/>
@@ -1090,7 +1125,7 @@
                 <w:noProof/>
                 <w:webHidden/>
               </w:rPr>
-              <w:instrText xml:space="preserve"> PAGEREF _Toc434165820 \h </w:instrText>
+              <w:instrText xml:space="preserve"> PAGEREF _Toc436766384 \h </w:instrText>
             </w:r>
             <w:r>
               <w:rPr>
@@ -1111,6 +1146,510 @@
                 <w:webHidden/>
               </w:rPr>
               <w:t>1</w:t>
+            </w:r>
+            <w:r>
+              <w:rPr>
+                <w:noProof/>
+                <w:webHidden/>
+              </w:rPr>
+              <w:fldChar w:fldCharType="end"/>
+            </w:r>
+          </w:hyperlink>
+        </w:p>
+        <w:p>
+          <w:pPr>
+            <w:pStyle w:val="TOC1"/>
+            <w:rPr>
+              <w:rFonts w:cstheme="minorBidi"/>
+              <w:noProof/>
+              <w:lang w:val="nl-NL" w:eastAsia="nl-NL"/>
+            </w:rPr>
+          </w:pPr>
+          <w:hyperlink w:anchor="_Toc436766385" w:history="1">
+            <w:r>
+              <w:rPr>
+                <w:rStyle w:val="Hyperlink"/>
+                <w:noProof/>
+              </w:rPr>
+              <w:t>2</w:t>
+            </w:r>
+            <w:r>
+              <w:rPr>
+                <w:rFonts w:cstheme="minorBidi"/>
+                <w:noProof/>
+                <w:lang w:val="nl-NL" w:eastAsia="nl-NL"/>
+              </w:rPr>
+              <w:tab/>
+            </w:r>
+            <w:r>
+              <w:rPr>
+                <w:rStyle w:val="Hyperlink"/>
+                <w:noProof/>
+              </w:rPr>
+              <w:t>Cloud Server Initialization</w:t>
+            </w:r>
+            <w:r>
+              <w:rPr>
+                <w:noProof/>
+                <w:webHidden/>
+              </w:rPr>
+              <w:tab/>
+            </w:r>
+            <w:r>
+              <w:rPr>
+                <w:noProof/>
+                <w:webHidden/>
+              </w:rPr>
+              <w:fldChar w:fldCharType="begin"/>
+            </w:r>
+            <w:r>
+              <w:rPr>
+                <w:noProof/>
+                <w:webHidden/>
+              </w:rPr>
+              <w:instrText xml:space="preserve"> PAGEREF _Toc436766385 \h </w:instrText>
+            </w:r>
+            <w:r>
+              <w:rPr>
+                <w:noProof/>
+                <w:webHidden/>
+              </w:rPr>
+            </w:r>
+            <w:r>
+              <w:rPr>
+                <w:noProof/>
+                <w:webHidden/>
+              </w:rPr>
+              <w:fldChar w:fldCharType="separate"/>
+            </w:r>
+            <w:r>
+              <w:rPr>
+                <w:noProof/>
+                <w:webHidden/>
+              </w:rPr>
+              <w:t>2</w:t>
+            </w:r>
+            <w:r>
+              <w:rPr>
+                <w:noProof/>
+                <w:webHidden/>
+              </w:rPr>
+              <w:fldChar w:fldCharType="end"/>
+            </w:r>
+          </w:hyperlink>
+        </w:p>
+        <w:p>
+          <w:pPr>
+            <w:pStyle w:val="TOC2"/>
+            <w:tabs>
+              <w:tab w:val="left" w:pos="880"/>
+              <w:tab w:val="right" w:leader="dot" w:pos="9062"/>
+            </w:tabs>
+            <w:rPr>
+              <w:rFonts w:cstheme="minorBidi"/>
+              <w:noProof/>
+              <w:lang w:val="nl-NL" w:eastAsia="nl-NL"/>
+            </w:rPr>
+          </w:pPr>
+          <w:hyperlink w:anchor="_Toc436766386" w:history="1">
+            <w:r>
+              <w:rPr>
+                <w:rStyle w:val="Hyperlink"/>
+                <w:noProof/>
+              </w:rPr>
+              <w:t>2.1</w:t>
+            </w:r>
+            <w:r>
+              <w:rPr>
+                <w:rFonts w:cstheme="minorBidi"/>
+                <w:noProof/>
+                <w:lang w:val="nl-NL" w:eastAsia="nl-NL"/>
+              </w:rPr>
+              <w:tab/>
+            </w:r>
+            <w:r>
+              <w:rPr>
+                <w:rStyle w:val="Hyperlink"/>
+                <w:noProof/>
+              </w:rPr>
+              <w:t>Domain Name</w:t>
+            </w:r>
+            <w:r>
+              <w:rPr>
+                <w:noProof/>
+                <w:webHidden/>
+              </w:rPr>
+              <w:tab/>
+            </w:r>
+            <w:r>
+              <w:rPr>
+                <w:noProof/>
+                <w:webHidden/>
+              </w:rPr>
+              <w:fldChar w:fldCharType="begin"/>
+            </w:r>
+            <w:r>
+              <w:rPr>
+                <w:noProof/>
+                <w:webHidden/>
+              </w:rPr>
+              <w:instrText xml:space="preserve"> PAGEREF _Toc436766386 \h </w:instrText>
+            </w:r>
+            <w:r>
+              <w:rPr>
+                <w:noProof/>
+                <w:webHidden/>
+              </w:rPr>
+            </w:r>
+            <w:r>
+              <w:rPr>
+                <w:noProof/>
+                <w:webHidden/>
+              </w:rPr>
+              <w:fldChar w:fldCharType="separate"/>
+            </w:r>
+            <w:r>
+              <w:rPr>
+                <w:noProof/>
+                <w:webHidden/>
+              </w:rPr>
+              <w:t>2</w:t>
+            </w:r>
+            <w:r>
+              <w:rPr>
+                <w:noProof/>
+                <w:webHidden/>
+              </w:rPr>
+              <w:fldChar w:fldCharType="end"/>
+            </w:r>
+          </w:hyperlink>
+        </w:p>
+        <w:p>
+          <w:pPr>
+            <w:pStyle w:val="TOC2"/>
+            <w:tabs>
+              <w:tab w:val="left" w:pos="880"/>
+              <w:tab w:val="right" w:leader="dot" w:pos="9062"/>
+            </w:tabs>
+            <w:rPr>
+              <w:rFonts w:cstheme="minorBidi"/>
+              <w:noProof/>
+              <w:lang w:val="nl-NL" w:eastAsia="nl-NL"/>
+            </w:rPr>
+          </w:pPr>
+          <w:hyperlink w:anchor="_Toc436766387" w:history="1">
+            <w:r>
+              <w:rPr>
+                <w:rStyle w:val="Hyperlink"/>
+                <w:noProof/>
+              </w:rPr>
+              <w:t>2.2</w:t>
+            </w:r>
+            <w:r>
+              <w:rPr>
+                <w:rFonts w:cstheme="minorBidi"/>
+                <w:noProof/>
+                <w:lang w:val="nl-NL" w:eastAsia="nl-NL"/>
+              </w:rPr>
+              <w:tab/>
+            </w:r>
+            <w:r>
+              <w:rPr>
+                <w:rStyle w:val="Hyperlink"/>
+                <w:noProof/>
+              </w:rPr>
+              <w:t>Cloud Server (droplet)</w:t>
+            </w:r>
+            <w:r>
+              <w:rPr>
+                <w:noProof/>
+                <w:webHidden/>
+              </w:rPr>
+              <w:tab/>
+            </w:r>
+            <w:r>
+              <w:rPr>
+                <w:noProof/>
+                <w:webHidden/>
+              </w:rPr>
+              <w:fldChar w:fldCharType="begin"/>
+            </w:r>
+            <w:r>
+              <w:rPr>
+                <w:noProof/>
+                <w:webHidden/>
+              </w:rPr>
+              <w:instrText xml:space="preserve"> PAGEREF _Toc436766387 \h </w:instrText>
+            </w:r>
+            <w:r>
+              <w:rPr>
+                <w:noProof/>
+                <w:webHidden/>
+              </w:rPr>
+            </w:r>
+            <w:r>
+              <w:rPr>
+                <w:noProof/>
+                <w:webHidden/>
+              </w:rPr>
+              <w:fldChar w:fldCharType="separate"/>
+            </w:r>
+            <w:r>
+              <w:rPr>
+                <w:noProof/>
+                <w:webHidden/>
+              </w:rPr>
+              <w:t>2</w:t>
+            </w:r>
+            <w:r>
+              <w:rPr>
+                <w:noProof/>
+                <w:webHidden/>
+              </w:rPr>
+              <w:fldChar w:fldCharType="end"/>
+            </w:r>
+          </w:hyperlink>
+        </w:p>
+        <w:p>
+          <w:pPr>
+            <w:pStyle w:val="TOC1"/>
+            <w:rPr>
+              <w:rFonts w:cstheme="minorBidi"/>
+              <w:noProof/>
+              <w:lang w:val="nl-NL" w:eastAsia="nl-NL"/>
+            </w:rPr>
+          </w:pPr>
+          <w:hyperlink w:anchor="_Toc436766388" w:history="1">
+            <w:r>
+              <w:rPr>
+                <w:rStyle w:val="Hyperlink"/>
+                <w:noProof/>
+              </w:rPr>
+              <w:t>3</w:t>
+            </w:r>
+            <w:r>
+              <w:rPr>
+                <w:rFonts w:cstheme="minorBidi"/>
+                <w:noProof/>
+                <w:lang w:val="nl-NL" w:eastAsia="nl-NL"/>
+              </w:rPr>
+              <w:tab/>
+            </w:r>
+            <w:r>
+              <w:rPr>
+                <w:rStyle w:val="Hyperlink"/>
+                <w:noProof/>
+              </w:rPr>
+              <w:t>Project Management</w:t>
+            </w:r>
+            <w:r>
+              <w:rPr>
+                <w:noProof/>
+                <w:webHidden/>
+              </w:rPr>
+              <w:tab/>
+            </w:r>
+            <w:r>
+              <w:rPr>
+                <w:noProof/>
+                <w:webHidden/>
+              </w:rPr>
+              <w:fldChar w:fldCharType="begin"/>
+            </w:r>
+            <w:r>
+              <w:rPr>
+                <w:noProof/>
+                <w:webHidden/>
+              </w:rPr>
+              <w:instrText xml:space="preserve"> PAGEREF _Toc436766388 \h </w:instrText>
+            </w:r>
+            <w:r>
+              <w:rPr>
+                <w:noProof/>
+                <w:webHidden/>
+              </w:rPr>
+            </w:r>
+            <w:r>
+              <w:rPr>
+                <w:noProof/>
+                <w:webHidden/>
+              </w:rPr>
+              <w:fldChar w:fldCharType="separate"/>
+            </w:r>
+            <w:r>
+              <w:rPr>
+                <w:noProof/>
+                <w:webHidden/>
+              </w:rPr>
+              <w:t>3</w:t>
+            </w:r>
+            <w:r>
+              <w:rPr>
+                <w:noProof/>
+                <w:webHidden/>
+              </w:rPr>
+              <w:fldChar w:fldCharType="end"/>
+            </w:r>
+          </w:hyperlink>
+        </w:p>
+        <w:p>
+          <w:pPr>
+            <w:pStyle w:val="TOC2"/>
+            <w:tabs>
+              <w:tab w:val="left" w:pos="880"/>
+              <w:tab w:val="right" w:leader="dot" w:pos="9062"/>
+            </w:tabs>
+            <w:rPr>
+              <w:rFonts w:cstheme="minorBidi"/>
+              <w:noProof/>
+              <w:lang w:val="nl-NL" w:eastAsia="nl-NL"/>
+            </w:rPr>
+          </w:pPr>
+          <w:hyperlink w:anchor="_Toc436766389" w:history="1">
+            <w:r>
+              <w:rPr>
+                <w:rStyle w:val="Hyperlink"/>
+                <w:noProof/>
+              </w:rPr>
+              <w:t>3.1</w:t>
+            </w:r>
+            <w:r>
+              <w:rPr>
+                <w:rFonts w:cstheme="minorBidi"/>
+                <w:noProof/>
+                <w:lang w:val="nl-NL" w:eastAsia="nl-NL"/>
+              </w:rPr>
+              <w:tab/>
+            </w:r>
+            <w:r>
+              <w:rPr>
+                <w:rStyle w:val="Hyperlink"/>
+                <w:noProof/>
+              </w:rPr>
+              <w:t>File Structure</w:t>
+            </w:r>
+            <w:r>
+              <w:rPr>
+                <w:noProof/>
+                <w:webHidden/>
+              </w:rPr>
+              <w:tab/>
+            </w:r>
+            <w:r>
+              <w:rPr>
+                <w:noProof/>
+                <w:webHidden/>
+              </w:rPr>
+              <w:fldChar w:fldCharType="begin"/>
+            </w:r>
+            <w:r>
+              <w:rPr>
+                <w:noProof/>
+                <w:webHidden/>
+              </w:rPr>
+              <w:instrText xml:space="preserve"> PAGEREF _Toc436766389 \h </w:instrText>
+            </w:r>
+            <w:r>
+              <w:rPr>
+                <w:noProof/>
+                <w:webHidden/>
+              </w:rPr>
+            </w:r>
+            <w:r>
+              <w:rPr>
+                <w:noProof/>
+                <w:webHidden/>
+              </w:rPr>
+              <w:fldChar w:fldCharType="separate"/>
+            </w:r>
+            <w:r>
+              <w:rPr>
+                <w:noProof/>
+                <w:webHidden/>
+              </w:rPr>
+              <w:t>3</w:t>
+            </w:r>
+            <w:r>
+              <w:rPr>
+                <w:noProof/>
+                <w:webHidden/>
+              </w:rPr>
+              <w:fldChar w:fldCharType="end"/>
+            </w:r>
+          </w:hyperlink>
+        </w:p>
+        <w:p>
+          <w:pPr>
+            <w:pStyle w:val="TOC1"/>
+            <w:rPr>
+              <w:rFonts w:cstheme="minorBidi"/>
+              <w:noProof/>
+              <w:lang w:val="nl-NL" w:eastAsia="nl-NL"/>
+            </w:rPr>
+          </w:pPr>
+          <w:hyperlink w:anchor="_Toc436766390" w:history="1">
+            <w:r>
+              <w:rPr>
+                <w:rStyle w:val="Hyperlink"/>
+                <w:noProof/>
+              </w:rPr>
+              <w:t>4</w:t>
+            </w:r>
+            <w:r>
+              <w:rPr>
+                <w:rFonts w:cstheme="minorBidi"/>
+                <w:noProof/>
+                <w:lang w:val="nl-NL" w:eastAsia="nl-NL"/>
+              </w:rPr>
+              <w:tab/>
+            </w:r>
+            <w:r>
+              <w:rPr>
+                <w:rStyle w:val="Hyperlink"/>
+                <w:noProof/>
+              </w:rPr>
+              <w:t>Database</w:t>
+            </w:r>
+            <w:r>
+              <w:rPr>
+                <w:noProof/>
+                <w:webHidden/>
+              </w:rPr>
+              <w:tab/>
+            </w:r>
+            <w:r>
+              <w:rPr>
+                <w:noProof/>
+                <w:webHidden/>
+              </w:rPr>
+              <w:fldChar w:fldCharType="begin"/>
+            </w:r>
+            <w:r>
+              <w:rPr>
+                <w:noProof/>
+                <w:webHidden/>
+              </w:rPr>
+              <w:instrText xml:space="preserve"> PAGEREF _Toc436766390 \h </w:instrText>
+            </w:r>
+            <w:r>
+              <w:rPr>
+                <w:noProof/>
+                <w:webHidden/>
+              </w:rPr>
+            </w:r>
+            <w:r>
+              <w:rPr>
+                <w:noProof/>
+                <w:webHidden/>
+              </w:rPr>
+              <w:fldChar w:fldCharType="separate"/>
+            </w:r>
+            <w:r>
+              <w:rPr>
+                <w:noProof/>
+                <w:webHidden/>
+              </w:rPr>
+              <w:t>4</w:t>
             </w:r>
             <w:r>
               <w:rPr>
@@ -1124,7 +1663,9 @@
         <w:p>
           <w:pPr>
             <w:rPr>
-              <w:lang w:val="en-US"/>
+              <w:b/>
+              <w:bCs/>
+              <w:noProof/>
             </w:rPr>
           </w:pPr>
           <w:r>
@@ -1138,8 +1679,982 @@
         </w:p>
       </w:sdtContent>
     </w:sdt>
+    <w:p>
+      <w:pPr>
+        <w:rPr>
+          <w:b/>
+          <w:bCs/>
+          <w:noProof/>
+        </w:rPr>
+      </w:pPr>
+      <w:r>
+        <w:rPr>
+          <w:b/>
+          <w:bCs/>
+          <w:noProof/>
+        </w:rPr>
+        <w:br w:type="page"/>
+      </w:r>
+    </w:p>
+    <w:p>
+      <w:pPr>
+        <w:pStyle w:val="Heading1"/>
+        <w:rPr>
+          <w:lang w:val="en-US"/>
+        </w:rPr>
+      </w:pPr>
+      <w:bookmarkStart w:id="1" w:name="_Toc436559082"/>
+      <w:bookmarkStart w:id="2" w:name="_Toc436766385"/>
+      <w:r>
+        <w:rPr>
+          <w:lang w:val="en-US"/>
+        </w:rPr>
+        <w:lastRenderedPageBreak/>
+        <w:t>Cloud Server Initialization</w:t>
+      </w:r>
+      <w:bookmarkEnd w:id="1"/>
+      <w:bookmarkEnd w:id="2"/>
+    </w:p>
+    <w:p>
+      <w:pPr>
+        <w:pStyle w:val="Heading2"/>
+        <w:rPr>
+          <w:lang w:val="en-US"/>
+        </w:rPr>
+      </w:pPr>
+      <w:bookmarkStart w:id="3" w:name="_Toc436559083"/>
+      <w:bookmarkStart w:id="4" w:name="_Toc436766386"/>
+      <w:r>
+        <w:rPr>
+          <w:lang w:val="en-US"/>
+        </w:rPr>
+        <w:t>Domain Name</w:t>
+      </w:r>
+      <w:bookmarkEnd w:id="3"/>
+      <w:bookmarkEnd w:id="4"/>
+    </w:p>
+    <w:p>
+      <w:pPr>
+        <w:rPr>
+          <w:lang w:val="en-US"/>
+        </w:rPr>
+      </w:pPr>
+      <w:r>
+        <w:rPr>
+          <w:lang w:val="en-US"/>
+        </w:rPr>
+        <w:t xml:space="preserve">The domain name </w:t>
+      </w:r>
+      <w:r>
+        <w:rPr>
+          <w:lang w:val="en-US"/>
+        </w:rPr>
+        <w:t>(</w:t>
+      </w:r>
+      <w:r>
+        <w:rPr>
+          <w:lang w:val="en-US"/>
+        </w:rPr>
+        <w:t>cheery.nl</w:t>
+      </w:r>
+      <w:r>
+        <w:rPr>
+          <w:lang w:val="en-US"/>
+        </w:rPr>
+        <w:t>)</w:t>
+      </w:r>
+      <w:r>
+        <w:rPr>
+          <w:lang w:val="en-US"/>
+        </w:rPr>
+        <w:t xml:space="preserve"> is bought at </w:t>
+      </w:r>
+      <w:hyperlink r:id="rId11" w:history="1">
+        <w:r>
+          <w:rPr>
+            <w:rStyle w:val="Hyperlink"/>
+            <w:lang w:val="en-US"/>
+          </w:rPr>
+          <w:t>neostrada.nl</w:t>
+        </w:r>
+      </w:hyperlink>
+      <w:r>
+        <w:rPr>
+          <w:lang w:val="en-US"/>
+        </w:rPr>
+        <w:t xml:space="preserve"> because it’s a cheap domain-name service and it allows you to alter the name-servers to something e</w:t>
+      </w:r>
+      <w:r>
+        <w:rPr>
+          <w:lang w:val="en-US"/>
+        </w:rPr>
+        <w:t>lse what is really convenient if the servers are located at Digital Ocean.</w:t>
+      </w:r>
+    </w:p>
+    <w:p>
+      <w:pPr>
+        <w:rPr>
+          <w:lang w:val="en-US"/>
+        </w:rPr>
+      </w:pPr>
+      <w:r>
+        <w:rPr>
+          <w:lang w:val="en-US"/>
+        </w:rPr>
+        <w:t>The price for the domain is €</w:t>
+      </w:r>
+      <w:r>
+        <w:rPr>
+          <w:lang w:val="en-US"/>
+        </w:rPr>
+        <w:t>2</w:t>
+      </w:r>
+      <w:proofErr w:type="gramStart"/>
+      <w:r>
+        <w:rPr>
+          <w:lang w:val="en-US"/>
+        </w:rPr>
+        <w:t>,95</w:t>
+      </w:r>
+      <w:proofErr w:type="gramEnd"/>
+      <w:r>
+        <w:rPr>
+          <w:lang w:val="en-US"/>
+        </w:rPr>
+        <w:t xml:space="preserve"> for the first year, if you want to lengthen the time it’s going to cost €9,-.</w:t>
+      </w:r>
+    </w:p>
+    <w:p>
+      <w:pPr>
+        <w:pStyle w:val="Heading2"/>
+        <w:rPr>
+          <w:lang w:val="en-US"/>
+        </w:rPr>
+      </w:pPr>
+      <w:bookmarkStart w:id="5" w:name="_Toc436559084"/>
+      <w:bookmarkStart w:id="6" w:name="_Toc436766387"/>
+      <w:r>
+        <w:rPr>
+          <w:lang w:val="en-US"/>
+        </w:rPr>
+        <w:t>Cloud Server (droplet)</w:t>
+      </w:r>
+      <w:bookmarkEnd w:id="5"/>
+      <w:bookmarkEnd w:id="6"/>
+    </w:p>
+    <w:p>
+      <w:pPr>
+        <w:rPr>
+          <w:lang w:val="en-US"/>
+        </w:rPr>
+      </w:pPr>
+      <w:r>
+        <w:rPr>
+          <w:lang w:val="en-US"/>
+        </w:rPr>
+        <w:t>The cloud server is bought at Digital Ocean (</w:t>
+      </w:r>
+      <w:hyperlink r:id="rId12" w:history="1">
+        <w:r>
+          <w:rPr>
+            <w:rStyle w:val="Hyperlink"/>
+            <w:lang w:val="en-US"/>
+          </w:rPr>
+          <w:t>https://www.digitalocean.com/</w:t>
+        </w:r>
+      </w:hyperlink>
+      <w:r>
+        <w:rPr>
+          <w:lang w:val="en-US"/>
+        </w:rPr>
+        <w:t>) for $5.00 per month. Digital Ocean is a professional cloud server service for high quality servers which they call droplets. Also Digital Ocean has an API which makes is better but is not relative for this project.</w:t>
+      </w:r>
+    </w:p>
+    <w:p>
+      <w:pPr>
+        <w:rPr>
+          <w:u w:val="single"/>
+          <w:lang w:val="en-US"/>
+        </w:rPr>
+      </w:pPr>
+      <w:r>
+        <w:rPr>
+          <w:u w:val="single"/>
+          <w:lang w:val="en-US"/>
+        </w:rPr>
+        <w:t>Statistics of the cloud server (droplet):</w:t>
+      </w:r>
+    </w:p>
+    <w:p>
+      <w:pPr>
+        <w:pStyle w:val="ListParagraph"/>
+        <w:numPr>
+          <w:ilvl w:val="0"/>
+          <w:numId w:val="8"/>
+        </w:numPr>
+        <w:rPr>
+          <w:u w:val="single"/>
+          <w:lang w:val="en-US"/>
+        </w:rPr>
+      </w:pPr>
+      <w:r>
+        <w:rPr>
+          <w:lang w:val="en-US"/>
+        </w:rPr>
+        <w:t>IP Address: 178.62.143.203</w:t>
+      </w:r>
+    </w:p>
+    <w:p>
+      <w:pPr>
+        <w:pStyle w:val="ListParagraph"/>
+        <w:numPr>
+          <w:ilvl w:val="0"/>
+          <w:numId w:val="8"/>
+        </w:numPr>
+        <w:rPr>
+          <w:lang w:val="en-US"/>
+        </w:rPr>
+      </w:pPr>
+      <w:r>
+        <w:rPr>
+          <w:lang w:val="en-US"/>
+        </w:rPr>
+        <w:t>G</w:t>
+      </w:r>
+      <w:r>
+        <w:rPr>
+          <w:lang w:val="en-US"/>
+        </w:rPr>
+        <w:t>ateway</w:t>
+      </w:r>
+      <w:r>
+        <w:rPr>
+          <w:lang w:val="en-US"/>
+        </w:rPr>
+        <w:t>:</w:t>
+      </w:r>
+      <w:r>
+        <w:rPr>
+          <w:lang w:val="en-US"/>
+        </w:rPr>
+        <w:t xml:space="preserve"> </w:t>
+      </w:r>
+      <w:r>
+        <w:rPr>
+          <w:lang w:val="en-US"/>
+        </w:rPr>
+        <w:t xml:space="preserve">178.62.128.1 </w:t>
+      </w:r>
+    </w:p>
+    <w:p>
+      <w:pPr>
+        <w:pStyle w:val="ListParagraph"/>
+        <w:numPr>
+          <w:ilvl w:val="0"/>
+          <w:numId w:val="8"/>
+        </w:numPr>
+        <w:rPr>
+          <w:lang w:val="en-US"/>
+        </w:rPr>
+      </w:pPr>
+      <w:r>
+        <w:rPr>
+          <w:lang w:val="en-US"/>
+        </w:rPr>
+        <w:t>Netmask</w:t>
+      </w:r>
+      <w:r>
+        <w:rPr>
+          <w:lang w:val="en-US"/>
+        </w:rPr>
+        <w:t>:</w:t>
+      </w:r>
+      <w:r>
+        <w:rPr>
+          <w:lang w:val="en-US"/>
+        </w:rPr>
+        <w:t xml:space="preserve"> </w:t>
+      </w:r>
+      <w:r>
+        <w:rPr>
+          <w:lang w:val="en-US"/>
+        </w:rPr>
+        <w:t>255.255.192.0</w:t>
+      </w:r>
+    </w:p>
+    <w:p>
+      <w:pPr>
+        <w:pStyle w:val="ListParagraph"/>
+        <w:numPr>
+          <w:ilvl w:val="0"/>
+          <w:numId w:val="8"/>
+        </w:numPr>
+        <w:rPr>
+          <w:u w:val="single"/>
+          <w:lang w:val="en-US"/>
+        </w:rPr>
+      </w:pPr>
+      <w:r>
+        <w:rPr>
+          <w:lang w:val="en-US"/>
+        </w:rPr>
+        <w:t>Memory: 512MB (RAM)</w:t>
+      </w:r>
+    </w:p>
+    <w:p>
+      <w:pPr>
+        <w:pStyle w:val="ListParagraph"/>
+        <w:numPr>
+          <w:ilvl w:val="0"/>
+          <w:numId w:val="8"/>
+        </w:numPr>
+        <w:rPr>
+          <w:u w:val="single"/>
+          <w:lang w:val="en-US"/>
+        </w:rPr>
+      </w:pPr>
+      <w:r>
+        <w:rPr>
+          <w:lang w:val="en-US"/>
+        </w:rPr>
+        <w:t>Disk: 20GB (Storage)</w:t>
+      </w:r>
+    </w:p>
+    <w:p>
+      <w:pPr>
+        <w:pStyle w:val="ListParagraph"/>
+        <w:numPr>
+          <w:ilvl w:val="0"/>
+          <w:numId w:val="8"/>
+        </w:numPr>
+        <w:rPr>
+          <w:u w:val="single"/>
+          <w:lang w:val="en-US"/>
+        </w:rPr>
+      </w:pPr>
+      <w:r>
+        <w:rPr>
+          <w:lang w:val="en-US"/>
+        </w:rPr>
+        <w:t>Region of server: AMS2 (Amsterdam 2)</w:t>
+      </w:r>
+    </w:p>
+    <w:p>
+      <w:pPr>
+        <w:pStyle w:val="ListParagraph"/>
+        <w:numPr>
+          <w:ilvl w:val="0"/>
+          <w:numId w:val="8"/>
+        </w:numPr>
+        <w:rPr>
+          <w:lang w:val="en-US"/>
+        </w:rPr>
+      </w:pPr>
+      <w:r>
+        <w:rPr>
+          <w:lang w:val="en-US"/>
+        </w:rPr>
+        <w:t>OS: Ubuntu 14.04 x32</w:t>
+      </w:r>
+      <w:r>
+        <w:rPr>
+          <w:lang w:val="en-US"/>
+        </w:rPr>
+        <w:t xml:space="preserve"> (</w:t>
+      </w:r>
+      <w:r>
+        <w:rPr>
+          <w:lang w:val="en-US"/>
+        </w:rPr>
+        <w:t>vmlinuz-3.13.0-57-generic</w:t>
+      </w:r>
+      <w:r>
+        <w:rPr>
+          <w:lang w:val="en-US"/>
+        </w:rPr>
+        <w:t>)</w:t>
+      </w:r>
+    </w:p>
+    <w:p>
+      <w:pPr>
+        <w:rPr>
+          <w:lang w:val="en-US"/>
+        </w:rPr>
+      </w:pPr>
+      <w:r>
+        <w:rPr>
+          <w:lang w:val="en-US"/>
+        </w:rPr>
+        <w:t>The droplet is installed with a 32 bit OS because it only has 512MB RAM which is not much and by choosing 32 bit OS it performs better.</w:t>
+      </w:r>
+    </w:p>
+    <w:p>
+      <w:pPr>
+        <w:rPr>
+          <w:lang w:val="en-US"/>
+        </w:rPr>
+      </w:pPr>
+      <w:r>
+        <w:rPr>
+          <w:lang w:val="en-US"/>
+        </w:rPr>
+        <w:br w:type="page"/>
+      </w:r>
+    </w:p>
+    <w:p>
+      <w:pPr>
+        <w:pStyle w:val="Heading1"/>
+        <w:rPr>
+          <w:lang w:val="en-US"/>
+        </w:rPr>
+      </w:pPr>
+      <w:bookmarkStart w:id="7" w:name="_Toc436559087"/>
+      <w:bookmarkStart w:id="8" w:name="_Toc436766388"/>
+      <w:r>
+        <w:rPr>
+          <w:lang w:val="en-US"/>
+        </w:rPr>
+        <w:lastRenderedPageBreak/>
+        <w:t>Project Management</w:t>
+      </w:r>
+      <w:bookmarkEnd w:id="7"/>
+      <w:bookmarkEnd w:id="8"/>
+    </w:p>
+    <w:p>
+      <w:pPr>
+        <w:pStyle w:val="Heading2"/>
+        <w:rPr>
+          <w:lang w:val="en-US"/>
+        </w:rPr>
+      </w:pPr>
+      <w:bookmarkStart w:id="9" w:name="_Toc436559088"/>
+      <w:bookmarkStart w:id="10" w:name="_Toc436766389"/>
+      <w:r>
+        <w:rPr>
+          <w:lang w:val="en-US"/>
+        </w:rPr>
+        <w:t>File Structure</w:t>
+      </w:r>
+      <w:bookmarkEnd w:id="9"/>
+      <w:bookmarkEnd w:id="10"/>
+    </w:p>
+    <w:p>
+      <w:pPr>
+        <w:rPr>
+          <w:lang w:val="en-US"/>
+        </w:rPr>
+      </w:pPr>
+      <w:r>
+        <w:rPr>
+          <w:lang w:val="en-US"/>
+        </w:rPr>
+        <w:t>Bullet for files</w:t>
+      </w:r>
+      <w:r>
+        <w:rPr>
+          <w:lang w:val="en-US"/>
+        </w:rPr>
+        <w:br/>
+        <w:t>Squares for folders</w:t>
+      </w:r>
+      <w:r>
+        <w:rPr>
+          <w:lang w:val="en-US"/>
+        </w:rPr>
+        <w:br/>
+      </w:r>
+      <w:r>
+        <w:rPr>
+          <w:color w:val="2E74B5" w:themeColor="accent1" w:themeShade="BF"/>
+          <w:lang w:val="en-US"/>
+        </w:rPr>
+        <w:t>Blue</w:t>
+      </w:r>
+      <w:r>
+        <w:rPr>
+          <w:color w:val="2E74B5" w:themeColor="accent1" w:themeShade="BF"/>
+          <w:lang w:val="en-US"/>
+        </w:rPr>
+        <w:t xml:space="preserve"> </w:t>
+      </w:r>
+      <w:r>
+        <w:rPr>
+          <w:lang w:val="en-US"/>
+        </w:rPr>
+        <w:t>for info</w:t>
+      </w:r>
+      <w:r>
+        <w:rPr>
+          <w:lang w:val="en-US"/>
+        </w:rPr>
+        <w:br/>
+      </w:r>
+      <w:r>
+        <w:rPr>
+          <w:color w:val="C00000"/>
+          <w:lang w:val="en-US"/>
+        </w:rPr>
+        <w:t xml:space="preserve">Red </w:t>
+      </w:r>
+      <w:r>
+        <w:rPr>
+          <w:lang w:val="en-US"/>
+        </w:rPr>
+        <w:t>for not self-written code</w:t>
+      </w:r>
+      <w:r>
+        <w:rPr>
+          <w:lang w:val="en-US"/>
+        </w:rPr>
+        <w:br/>
+      </w:r>
+      <w:r>
+        <w:rPr>
+          <w:color w:val="538135" w:themeColor="accent6" w:themeShade="BF"/>
+          <w:lang w:val="en-US"/>
+        </w:rPr>
+        <w:t xml:space="preserve">Green </w:t>
+      </w:r>
+      <w:r>
+        <w:rPr>
+          <w:lang w:val="en-US"/>
+        </w:rPr>
+        <w:t>for self-written code</w:t>
+      </w:r>
+    </w:p>
+    <w:p>
+      <w:pPr>
+        <w:pStyle w:val="ListParagraph"/>
+        <w:numPr>
+          <w:ilvl w:val="0"/>
+          <w:numId w:val="4"/>
+        </w:numPr>
+        <w:rPr>
+          <w:color w:val="538135" w:themeColor="accent6" w:themeShade="BF"/>
+          <w:lang w:val="en-US"/>
+        </w:rPr>
+      </w:pPr>
+      <w:proofErr w:type="spellStart"/>
+      <w:r>
+        <w:rPr>
+          <w:color w:val="538135" w:themeColor="accent6" w:themeShade="BF"/>
+          <w:lang w:val="en-US"/>
+        </w:rPr>
+        <w:t>index.php</w:t>
+      </w:r>
+      <w:proofErr w:type="spellEnd"/>
+      <w:r>
+        <w:rPr>
+          <w:color w:val="538135" w:themeColor="accent6" w:themeShade="BF"/>
+          <w:lang w:val="en-US"/>
+        </w:rPr>
+        <w:tab/>
+      </w:r>
+    </w:p>
+    <w:p>
+      <w:pPr>
+        <w:pStyle w:val="ListParagraph"/>
+        <w:rPr>
+          <w:color w:val="2E74B5" w:themeColor="accent1" w:themeShade="BF"/>
+          <w:lang w:val="en-US"/>
+        </w:rPr>
+      </w:pPr>
+      <w:r>
+        <w:rPr>
+          <w:color w:val="2E74B5" w:themeColor="accent1" w:themeShade="BF"/>
+          <w:lang w:val="en-US"/>
+        </w:rPr>
+        <w:t>Index file is the first file that the user sees when going to the server</w:t>
+      </w:r>
+    </w:p>
+    <w:p>
+      <w:pPr>
+        <w:pStyle w:val="ListParagraph"/>
+        <w:numPr>
+          <w:ilvl w:val="0"/>
+          <w:numId w:val="4"/>
+        </w:numPr>
+        <w:rPr>
+          <w:lang w:val="en-US"/>
+        </w:rPr>
+      </w:pPr>
+      <w:r>
+        <w:rPr>
+          <w:lang w:val="en-US"/>
+        </w:rPr>
+        <w:t>lib</w:t>
+      </w:r>
+    </w:p>
+    <w:p>
+      <w:pPr>
+        <w:pStyle w:val="ListParagraph"/>
+        <w:rPr>
+          <w:color w:val="2E74B5" w:themeColor="accent1" w:themeShade="BF"/>
+          <w:lang w:val="en-US"/>
+        </w:rPr>
+      </w:pPr>
+      <w:r>
+        <w:rPr>
+          <w:color w:val="2E74B5" w:themeColor="accent1" w:themeShade="BF"/>
+          <w:lang w:val="en-US"/>
+        </w:rPr>
+        <w:t>Libraries are pre-written code by others and frameworks that are used in the project</w:t>
+      </w:r>
+    </w:p>
+    <w:p>
+      <w:pPr>
+        <w:pStyle w:val="ListParagraph"/>
+        <w:numPr>
+          <w:ilvl w:val="1"/>
+          <w:numId w:val="4"/>
+        </w:numPr>
+        <w:rPr>
+          <w:lang w:val="en-US"/>
+        </w:rPr>
+      </w:pPr>
+      <w:proofErr w:type="spellStart"/>
+      <w:r>
+        <w:rPr>
+          <w:lang w:val="en-US"/>
+        </w:rPr>
+        <w:t>jquery</w:t>
+      </w:r>
+      <w:proofErr w:type="spellEnd"/>
+    </w:p>
+    <w:p>
+      <w:pPr>
+        <w:pStyle w:val="ListParagraph"/>
+        <w:numPr>
+          <w:ilvl w:val="1"/>
+          <w:numId w:val="4"/>
+        </w:numPr>
+        <w:rPr>
+          <w:lang w:val="en-US"/>
+        </w:rPr>
+      </w:pPr>
+      <w:r>
+        <w:rPr>
+          <w:lang w:val="en-US"/>
+        </w:rPr>
+        <w:t>materialize</w:t>
+      </w:r>
+    </w:p>
+    <w:p>
+      <w:pPr>
+        <w:pStyle w:val="ListParagraph"/>
+        <w:numPr>
+          <w:ilvl w:val="0"/>
+          <w:numId w:val="4"/>
+        </w:numPr>
+        <w:rPr>
+          <w:lang w:val="en-US"/>
+        </w:rPr>
+      </w:pPr>
+      <w:r>
+        <w:rPr>
+          <w:lang w:val="en-US"/>
+        </w:rPr>
+        <w:t>res</w:t>
+      </w:r>
+    </w:p>
+    <w:p>
+      <w:pPr>
+        <w:pStyle w:val="ListParagraph"/>
+        <w:rPr>
+          <w:color w:val="2E74B5" w:themeColor="accent1" w:themeShade="BF"/>
+          <w:lang w:val="en-US"/>
+        </w:rPr>
+      </w:pPr>
+      <w:r>
+        <w:rPr>
+          <w:color w:val="2E74B5" w:themeColor="accent1" w:themeShade="BF"/>
+          <w:lang w:val="en-US"/>
+        </w:rPr>
+        <w:t>Resources folder for files that get included in other files</w:t>
+      </w:r>
+    </w:p>
+    <w:p>
+      <w:pPr>
+        <w:pStyle w:val="ListParagraph"/>
+        <w:numPr>
+          <w:ilvl w:val="1"/>
+          <w:numId w:val="4"/>
+        </w:numPr>
+        <w:rPr>
+          <w:lang w:val="en-US"/>
+        </w:rPr>
+      </w:pPr>
+      <w:proofErr w:type="spellStart"/>
+      <w:r>
+        <w:rPr>
+          <w:lang w:val="en-US"/>
+        </w:rPr>
+        <w:t>js</w:t>
+      </w:r>
+      <w:proofErr w:type="spellEnd"/>
+    </w:p>
+    <w:p>
+      <w:pPr>
+        <w:pStyle w:val="ListParagraph"/>
+        <w:numPr>
+          <w:ilvl w:val="2"/>
+          <w:numId w:val="4"/>
+        </w:numPr>
+        <w:rPr>
+          <w:color w:val="538135" w:themeColor="accent6" w:themeShade="BF"/>
+          <w:lang w:val="en-US"/>
+        </w:rPr>
+      </w:pPr>
+      <w:r>
+        <w:rPr>
+          <w:color w:val="538135" w:themeColor="accent6" w:themeShade="BF"/>
+          <w:lang w:val="en-US"/>
+        </w:rPr>
+        <w:t>main.js</w:t>
+      </w:r>
+    </w:p>
+    <w:p>
+      <w:pPr>
+        <w:pStyle w:val="ListParagraph"/>
+        <w:ind w:left="2160"/>
+        <w:rPr>
+          <w:color w:val="2E74B5" w:themeColor="accent1" w:themeShade="BF"/>
+          <w:lang w:val="en-US"/>
+        </w:rPr>
+      </w:pPr>
+      <w:r>
+        <w:rPr>
+          <w:color w:val="2E74B5" w:themeColor="accent1" w:themeShade="BF"/>
+          <w:lang w:val="en-US"/>
+        </w:rPr>
+        <w:t>Main JavaScript file that is used on every page (most times only for initialization)</w:t>
+      </w:r>
+    </w:p>
+    <w:p>
+      <w:pPr>
+        <w:pStyle w:val="ListParagraph"/>
+        <w:numPr>
+          <w:ilvl w:val="1"/>
+          <w:numId w:val="4"/>
+        </w:numPr>
+        <w:rPr>
+          <w:lang w:val="en-US"/>
+        </w:rPr>
+      </w:pPr>
+      <w:proofErr w:type="spellStart"/>
+      <w:r>
+        <w:rPr>
+          <w:lang w:val="en-US"/>
+        </w:rPr>
+        <w:t>css</w:t>
+      </w:r>
+      <w:proofErr w:type="spellEnd"/>
+    </w:p>
+    <w:p>
+      <w:pPr>
+        <w:pStyle w:val="ListParagraph"/>
+        <w:numPr>
+          <w:ilvl w:val="2"/>
+          <w:numId w:val="4"/>
+        </w:numPr>
+        <w:rPr>
+          <w:color w:val="538135" w:themeColor="accent6" w:themeShade="BF"/>
+          <w:lang w:val="en-US"/>
+        </w:rPr>
+      </w:pPr>
+      <w:r>
+        <w:rPr>
+          <w:color w:val="538135" w:themeColor="accent6" w:themeShade="BF"/>
+          <w:lang w:val="en-US"/>
+        </w:rPr>
+        <w:t>main.css</w:t>
+      </w:r>
+    </w:p>
+    <w:p>
+      <w:pPr>
+        <w:pStyle w:val="ListParagraph"/>
+        <w:ind w:left="2160"/>
+        <w:rPr>
+          <w:color w:val="2E74B5" w:themeColor="accent1" w:themeShade="BF"/>
+          <w:lang w:val="en-US"/>
+        </w:rPr>
+      </w:pPr>
+      <w:r>
+        <w:rPr>
+          <w:color w:val="2E74B5" w:themeColor="accent1" w:themeShade="BF"/>
+          <w:lang w:val="en-US"/>
+        </w:rPr>
+        <w:t>Main CSS file that has styling for every page</w:t>
+      </w:r>
+    </w:p>
+    <w:p>
+      <w:pPr>
+        <w:pStyle w:val="ListParagraph"/>
+        <w:numPr>
+          <w:ilvl w:val="1"/>
+          <w:numId w:val="4"/>
+        </w:numPr>
+        <w:rPr>
+          <w:lang w:val="en-US"/>
+        </w:rPr>
+      </w:pPr>
+      <w:r>
+        <w:rPr>
+          <w:lang w:val="en-US"/>
+        </w:rPr>
+        <w:t>images</w:t>
+      </w:r>
+    </w:p>
+    <w:p>
+      <w:pPr>
+        <w:pStyle w:val="ListParagraph"/>
+        <w:ind w:left="1440"/>
+        <w:rPr>
+          <w:color w:val="2E74B5" w:themeColor="accent1" w:themeShade="BF"/>
+          <w:lang w:val="en-US"/>
+        </w:rPr>
+      </w:pPr>
+      <w:r>
+        <w:rPr>
+          <w:color w:val="2E74B5" w:themeColor="accent1" w:themeShade="BF"/>
+          <w:lang w:val="en-US"/>
+        </w:rPr>
+        <w:t>Images that are used in the project are stored here</w:t>
+      </w:r>
+    </w:p>
+    <w:p>
+      <w:pPr>
+        <w:pStyle w:val="ListParagraph"/>
+        <w:numPr>
+          <w:ilvl w:val="0"/>
+          <w:numId w:val="4"/>
+        </w:numPr>
+        <w:rPr>
+          <w:lang w:val="en-US"/>
+        </w:rPr>
+      </w:pPr>
+      <w:r>
+        <w:rPr>
+          <w:lang w:val="en-US"/>
+        </w:rPr>
+        <w:t>includes</w:t>
+      </w:r>
+    </w:p>
+    <w:p>
+      <w:pPr>
+        <w:pStyle w:val="ListParagraph"/>
+        <w:rPr>
+          <w:color w:val="2E74B5" w:themeColor="accent1" w:themeShade="BF"/>
+          <w:lang w:val="en-US"/>
+        </w:rPr>
+      </w:pPr>
+      <w:r>
+        <w:rPr>
+          <w:color w:val="2E74B5" w:themeColor="accent1" w:themeShade="BF"/>
+          <w:lang w:val="en-US"/>
+        </w:rPr>
+        <w:t>Includes folder contains all the files that are included into the project</w:t>
+      </w:r>
+    </w:p>
+    <w:p>
+      <w:pPr>
+        <w:pStyle w:val="ListParagraph"/>
+        <w:numPr>
+          <w:ilvl w:val="1"/>
+          <w:numId w:val="4"/>
+        </w:numPr>
+        <w:rPr>
+          <w:color w:val="538135" w:themeColor="accent6" w:themeShade="BF"/>
+          <w:lang w:val="en-US"/>
+        </w:rPr>
+      </w:pPr>
+      <w:proofErr w:type="spellStart"/>
+      <w:r>
+        <w:rPr>
+          <w:color w:val="538135" w:themeColor="accent6" w:themeShade="BF"/>
+          <w:lang w:val="en-US"/>
+        </w:rPr>
+        <w:t>userManager.php</w:t>
+      </w:r>
+      <w:proofErr w:type="spellEnd"/>
+    </w:p>
+    <w:p>
+      <w:pPr>
+        <w:pStyle w:val="ListParagraph"/>
+        <w:numPr>
+          <w:ilvl w:val="1"/>
+          <w:numId w:val="4"/>
+        </w:numPr>
+        <w:rPr>
+          <w:color w:val="538135" w:themeColor="accent6" w:themeShade="BF"/>
+          <w:lang w:val="en-US"/>
+        </w:rPr>
+      </w:pPr>
+      <w:proofErr w:type="spellStart"/>
+      <w:r>
+        <w:rPr>
+          <w:color w:val="538135" w:themeColor="accent6" w:themeShade="BF"/>
+          <w:lang w:val="en-US"/>
+        </w:rPr>
+        <w:t>mysqlManager.php</w:t>
+      </w:r>
+      <w:proofErr w:type="spellEnd"/>
+    </w:p>
+    <w:p>
+      <w:pPr>
+        <w:rPr>
+          <w:lang w:val="en-US"/>
+        </w:rPr>
+      </w:pPr>
+      <w:r>
+        <w:rPr>
+          <w:lang w:val="en-US"/>
+        </w:rPr>
+        <w:br w:type="page"/>
+      </w:r>
+    </w:p>
+    <w:p>
+      <w:pPr>
+        <w:pStyle w:val="Heading1"/>
+        <w:rPr>
+          <w:lang w:val="en-US"/>
+        </w:rPr>
+      </w:pPr>
+      <w:bookmarkStart w:id="11" w:name="_Toc436597755"/>
+      <w:bookmarkStart w:id="12" w:name="_Toc436766390"/>
+      <w:r>
+        <w:rPr>
+          <w:lang w:val="en-US"/>
+        </w:rPr>
+        <w:lastRenderedPageBreak/>
+        <w:t>Databas</w:t>
+      </w:r>
+      <w:bookmarkStart w:id="13" w:name="_GoBack"/>
+      <w:bookmarkEnd w:id="13"/>
+      <w:r>
+        <w:rPr>
+          <w:lang w:val="en-US"/>
+        </w:rPr>
+        <w:t>e</w:t>
+      </w:r>
+      <w:bookmarkEnd w:id="11"/>
+      <w:bookmarkEnd w:id="12"/>
+    </w:p>
+    <w:p>
+      <w:pPr>
+        <w:rPr>
+          <w:lang w:val="en-US"/>
+        </w:rPr>
+      </w:pPr>
+      <w:r>
+        <w:rPr>
+          <w:lang w:val="en-US"/>
+        </w:rPr>
+        <w:t>MySQL 5.5.44</w:t>
+      </w:r>
+    </w:p>
     <w:sectPr>
-      <w:footerReference w:type="default" r:id="rId11"/>
+      <w:footerReference w:type="default" r:id="rId13"/>
       <w:pgSz w:w="11906" w:h="16838"/>
       <w:pgMar w:top="1417" w:right="1417" w:bottom="1417" w:left="1417" w:header="708" w:footer="708" w:gutter="0"/>
       <w:pgNumType w:start="0"/>
@@ -1288,7 +2803,7 @@
                                   <w:sz w:val="72"/>
                                   <w:szCs w:val="72"/>
                                 </w:rPr>
-                                <w:t>1</w:t>
+                                <w:t>4</w:t>
                               </w:r>
                               <w:r>
                                 <w:rPr>
@@ -1380,7 +2895,7 @@
                             <w:sz w:val="72"/>
                             <w:szCs w:val="72"/>
                           </w:rPr>
-                          <w:t>1</w:t>
+                          <w:t>4</w:t>
                         </w:r>
                         <w:r>
                           <w:rPr>
@@ -3779,7 +5294,8 @@
 <file path=customXml/item1.xml><?xml version="1.0" encoding="utf-8"?>
 <CoverPageProperties xmlns="http://schemas.microsoft.com/office/2006/coverPageProps">
   <PublishDate/>
-  <Abstract>The Base Design Document is about...</Abstract>
+  <Abstract>The Base Design Document is a more in depth document about the project.
+It describes specific functions needed and a lot of technical information.</Abstract>
   <CompanyAddress/>
   <CompanyPhone/>
   <CompanyFax/>
@@ -3800,7 +5316,7 @@
 </file>
 
 <file path=customXml/itemProps2.xml><?xml version="1.0" encoding="utf-8"?>
-<ds:datastoreItem xmlns:ds="http://schemas.openxmlformats.org/officeDocument/2006/customXml" ds:itemID="{98530B80-9DC9-40FC-BD7A-01483AC3048E}">
+<ds:datastoreItem xmlns:ds="http://schemas.openxmlformats.org/officeDocument/2006/customXml" ds:itemID="{BE227333-6897-439F-B275-01A402C6C0F7}">
   <ds:schemaRefs>
     <ds:schemaRef ds:uri="http://schemas.openxmlformats.org/officeDocument/2006/bibliography"/>
   </ds:schemaRefs>

</xml_diff>

<commit_message>
Many of changes, added lots of documentation
</commit_message>
<xml_diff>
--- a/Documentatie/Base Design.docx
+++ b/Documentatie/Base Design.docx
@@ -21,25 +21,16 @@
             <mc:AlternateContent>
               <mc:Choice Requires="wpg">
                 <w:drawing>
-                  <wp:anchor distT="0" distB="0" distL="114300" distR="114300" simplePos="0" relativeHeight="251662336" behindDoc="0" locked="0" layoutInCell="1" allowOverlap="1">
+                  <wp:anchor distT="0" distB="0" distL="114300" distR="114300" simplePos="0" relativeHeight="251662336" behindDoc="0" locked="0" layoutInCell="1" allowOverlap="1" wp14:anchorId="01815E2C" wp14:editId="5B0660F9">
                     <wp:simplePos x="0" y="0"/>
                     <wp:positionH relativeFrom="page">
                       <wp:align>center</wp:align>
                     </wp:positionH>
-                    <mc:AlternateContent>
-                      <mc:Choice Requires="wp14">
-                        <wp:positionV relativeFrom="page">
-                          <wp14:pctPosVOffset>2300</wp14:pctPosVOffset>
-                        </wp:positionV>
-                      </mc:Choice>
-                      <mc:Fallback>
-                        <wp:positionV relativeFrom="page">
-                          <wp:posOffset>245745</wp:posOffset>
-                        </wp:positionV>
-                      </mc:Fallback>
-                    </mc:AlternateContent>
-                    <wp:extent cx="7315200" cy="1215391"/>
-                    <wp:effectExtent l="0" t="0" r="1270" b="1905"/>
+                    <wp:positionV relativeFrom="page">
+                      <wp:align>top</wp:align>
+                    </wp:positionV>
+                    <wp:extent cx="7560000" cy="1526400"/>
+                    <wp:effectExtent l="0" t="0" r="3175" b="0"/>
                     <wp:wrapNone/>
                     <wp:docPr id="149" name="Group 149"/>
                     <wp:cNvGraphicFramePr/>
@@ -50,7 +41,7 @@
                           <wpg:grpSpPr>
                             <a:xfrm>
                               <a:off x="0" y="0"/>
-                              <a:ext cx="7315200" cy="1215391"/>
+                              <a:ext cx="7560000" cy="1526400"/>
                               <a:chOff x="0" y="-1"/>
                               <a:chExt cx="7315200" cy="1216153"/>
                             </a:xfrm>
@@ -258,17 +249,17 @@
                       </a:graphicData>
                     </a:graphic>
                     <wp14:sizeRelH relativeFrom="page">
-                      <wp14:pctWidth>94100</wp14:pctWidth>
+                      <wp14:pctWidth>0</wp14:pctWidth>
                     </wp14:sizeRelH>
                     <wp14:sizeRelV relativeFrom="page">
-                      <wp14:pctHeight>12100</wp14:pctHeight>
+                      <wp14:pctHeight>0</wp14:pctHeight>
                     </wp14:sizeRelV>
                   </wp:anchor>
                 </w:drawing>
               </mc:Choice>
               <mc:Fallback>
                 <w:pict>
-                  <v:group w14:anchorId="5B8C6096" id="Group 149" o:spid="_x0000_s1026" style="position:absolute;margin-left:0;margin-top:0;width:8in;height:95.7pt;z-index:251662336;mso-width-percent:941;mso-height-percent:121;mso-top-percent:23;mso-position-horizontal:center;mso-position-horizontal-relative:page;mso-position-vertical-relative:page;mso-width-percent:941;mso-height-percent:121;mso-top-percent:23" coordorigin="" coordsize="73152,12161" o:gfxdata="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">
+                  <v:group w14:anchorId="5FF966FA" id="Group 149" o:spid="_x0000_s1026" style="position:absolute;margin-left:0;margin-top:0;width:595.3pt;height:120.2pt;z-index:251662336;mso-position-horizontal:center;mso-position-horizontal-relative:page;mso-position-vertical:top;mso-position-vertical-relative:page" coordorigin="" coordsize="73152,12161" o:gfxdata="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">
                     <v:shape id="Rectangle 51" o:spid="_x0000_s1027" style="position:absolute;width:73152;height:11303;visibility:visible;mso-wrap-style:square;v-text-anchor:middle" coordsize="7312660,1129665" o:gfxdata="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" path="m,l7312660,r,1129665l3619500,733425,,1091565,,xe" fillcolor="#5b9bd5 [3204]" stroked="f" strokeweight="1pt">
                       <v:stroke joinstyle="miter"/>
                       <v:path arrowok="t" o:connecttype="custom" o:connectlocs="0,0;7315200,0;7315200,1130373;3620757,733885;0,1092249;0,0" o:connectangles="0,0,0,0,0,0"/>
@@ -290,7 +281,7 @@
             <mc:AlternateContent>
               <mc:Choice Requires="wps">
                 <w:drawing>
-                  <wp:anchor distT="0" distB="0" distL="114300" distR="114300" simplePos="0" relativeHeight="251660288" behindDoc="0" locked="0" layoutInCell="1" allowOverlap="1">
+                  <wp:anchor distT="0" distB="0" distL="114300" distR="114300" simplePos="0" relativeHeight="251660288" behindDoc="0" locked="0" layoutInCell="1" allowOverlap="1" wp14:anchorId="43961002" wp14:editId="6EF0F105">
                     <wp:simplePos x="0" y="0"/>
                     <wp:positionH relativeFrom="page">
                       <wp:align>center</wp:align>
@@ -441,7 +432,7 @@
               </mc:Choice>
               <mc:Fallback>
                 <w:pict>
-                  <v:shapetype id="_x0000_t202" coordsize="21600,21600" o:spt="202" path="m,l,21600r21600,l21600,xe">
+                  <v:shapetype w14:anchorId="43961002" id="_x0000_t202" coordsize="21600,21600" o:spt="202" path="m,l,21600r21600,l21600,xe">
                     <v:stroke joinstyle="miter"/>
                     <v:path gradientshapeok="t" o:connecttype="rect"/>
                   </v:shapetype>
@@ -529,6 +520,8 @@
               </mc:Fallback>
             </mc:AlternateContent>
           </w:r>
+        </w:p>
+        <w:p>
           <w:r>
             <w:rPr>
               <w:noProof/>
@@ -537,25 +530,16 @@
             <mc:AlternateContent>
               <mc:Choice Requires="wps">
                 <w:drawing>
-                  <wp:anchor distT="0" distB="0" distL="114300" distR="114300" simplePos="0" relativeHeight="251659264" behindDoc="0" locked="0" layoutInCell="1" allowOverlap="1" wp14:anchorId="6477F870" wp14:editId="6982CBE8">
+                  <wp:anchor distT="0" distB="0" distL="114300" distR="114300" simplePos="0" relativeHeight="251659264" behindDoc="0" locked="0" layoutInCell="1" allowOverlap="1" wp14:anchorId="677FACBA" wp14:editId="28125568">
                     <wp:simplePos x="0" y="0"/>
-                    <wp:positionH relativeFrom="page">
+                    <wp:positionH relativeFrom="margin">
                       <wp:align>center</wp:align>
                     </wp:positionH>
-                    <mc:AlternateContent>
-                      <mc:Choice Requires="wp14">
-                        <wp:positionV relativeFrom="page">
-                          <wp14:pctPosVOffset>30000</wp14:pctPosVOffset>
-                        </wp:positionV>
-                      </mc:Choice>
-                      <mc:Fallback>
-                        <wp:positionV relativeFrom="page">
-                          <wp:posOffset>3207385</wp:posOffset>
-                        </wp:positionV>
-                      </mc:Fallback>
-                    </mc:AlternateContent>
+                    <wp:positionV relativeFrom="margin">
+                      <wp:align>center</wp:align>
+                    </wp:positionV>
                     <wp:extent cx="7315200" cy="3638550"/>
-                    <wp:effectExtent l="0" t="0" r="0" b="6350"/>
+                    <wp:effectExtent l="0" t="0" r="0" b="5080"/>
                     <wp:wrapSquare wrapText="bothSides"/>
                     <wp:docPr id="154" name="Text Box 154"/>
                     <wp:cNvGraphicFramePr/>
@@ -662,22 +646,14 @@
                                         <w:sz w:val="36"/>
                                         <w:szCs w:val="36"/>
                                       </w:rPr>
-                                      <w:t xml:space="preserve">Basis </w:t>
-                                    </w:r>
-                                    <w:r>
-                                      <w:rPr>
-                                        <w:color w:val="404040" w:themeColor="text1" w:themeTint="BF"/>
-                                        <w:sz w:val="36"/>
-                                        <w:szCs w:val="36"/>
-                                      </w:rPr>
-                                      <w:t>Design Docment</w:t>
+                                      <w:t>Cheery</w:t>
                                     </w:r>
                                   </w:p>
                                 </w:sdtContent>
                               </w:sdt>
                             </w:txbxContent>
                           </wps:txbx>
-                          <wps:bodyPr rot="0" spcFirstLastPara="0" vertOverflow="overflow" horzOverflow="overflow" vert="horz" wrap="square" lIns="1600200" tIns="0" rIns="685800" bIns="0" numCol="1" spcCol="0" rtlCol="0" fromWordArt="0" anchor="b" anchorCtr="0" forceAA="0" compatLnSpc="1">
+                          <wps:bodyPr rot="0" spcFirstLastPara="0" vertOverflow="overflow" horzOverflow="overflow" vert="horz" wrap="square" lIns="1600200" tIns="0" rIns="685800" bIns="0" numCol="1" spcCol="0" rtlCol="0" fromWordArt="0" anchor="ctr" anchorCtr="0" forceAA="0" compatLnSpc="1">
                             <a:prstTxWarp prst="textNoShape">
                               <a:avLst/>
                             </a:prstTxWarp>
@@ -697,7 +673,7 @@
               </mc:Choice>
               <mc:Fallback>
                 <w:pict>
-                  <v:shape w14:anchorId="6477F870" id="Text Box 154" o:spid="_x0000_s1027" type="#_x0000_t202" style="position:absolute;margin-left:0;margin-top:0;width:8in;height:286.5pt;z-index:251659264;visibility:visible;mso-wrap-style:square;mso-width-percent:941;mso-height-percent:363;mso-top-percent:300;mso-wrap-distance-left:9pt;mso-wrap-distance-top:0;mso-wrap-distance-right:9pt;mso-wrap-distance-bottom:0;mso-position-horizontal:center;mso-position-horizontal-relative:page;mso-position-vertical-relative:page;mso-width-percent:941;mso-height-percent:363;mso-top-percent:300;mso-width-relative:page;mso-height-relative:page;v-text-anchor:bottom" o:gfxdata="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" filled="f" stroked="f" strokeweight=".5pt">
+                  <v:shape w14:anchorId="677FACBA" id="Text Box 154" o:spid="_x0000_s1027" type="#_x0000_t202" style="position:absolute;margin-left:0;margin-top:0;width:8in;height:286.5pt;z-index:251659264;visibility:visible;mso-wrap-style:square;mso-width-percent:941;mso-height-percent:363;mso-wrap-distance-left:9pt;mso-wrap-distance-top:0;mso-wrap-distance-right:9pt;mso-wrap-distance-bottom:0;mso-position-horizontal:center;mso-position-horizontal-relative:margin;mso-position-vertical:center;mso-position-vertical-relative:margin;mso-width-percent:941;mso-height-percent:363;mso-width-relative:page;mso-height-relative:page;v-text-anchor:middle" o:gfxdata="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" filled="f" stroked="f" strokeweight=".5pt">
                     <v:textbox inset="126pt,0,54pt,0">
                       <w:txbxContent>
                         <w:p>
@@ -769,29 +745,19 @@
                                   <w:sz w:val="36"/>
                                   <w:szCs w:val="36"/>
                                 </w:rPr>
-                                <w:t xml:space="preserve">Basis </w:t>
-                              </w:r>
-                              <w:r>
-                                <w:rPr>
-                                  <w:color w:val="404040" w:themeColor="text1" w:themeTint="BF"/>
-                                  <w:sz w:val="36"/>
-                                  <w:szCs w:val="36"/>
-                                </w:rPr>
-                                <w:t>Design Docment</w:t>
+                                <w:t>Cheery</w:t>
                               </w:r>
                             </w:p>
                           </w:sdtContent>
                         </w:sdt>
                       </w:txbxContent>
                     </v:textbox>
-                    <w10:wrap type="square" anchorx="page" anchory="page"/>
+                    <w10:wrap type="square" anchorx="margin" anchory="margin"/>
                   </v:shape>
                 </w:pict>
               </mc:Fallback>
             </mc:AlternateContent>
           </w:r>
-        </w:p>
-        <w:p>
           <w:r>
             <w:rPr>
               <w:noProof/>
@@ -897,7 +863,7 @@
                                         <w:sz w:val="20"/>
                                         <w:szCs w:val="20"/>
                                       </w:rPr>
-                                      <w:t xml:space="preserve">The Base Design Document is </w:t>
+                                      <w:t>The base Design</w:t>
                                     </w:r>
                                     <w:r>
                                       <w:rPr>
@@ -905,7 +871,7 @@
                                         <w:sz w:val="20"/>
                                         <w:szCs w:val="20"/>
                                       </w:rPr>
-                                      <w:t>a more in depth document about the project.</w:t>
+                                      <w:t xml:space="preserve"> describes </w:t>
                                     </w:r>
                                     <w:r>
                                       <w:rPr>
@@ -913,8 +879,23 @@
                                         <w:sz w:val="20"/>
                                         <w:szCs w:val="20"/>
                                       </w:rPr>
-                                      <w:br/>
-                                      <w:t>It describes specific functions needed and a lot of technical information.</w:t>
+                                      <w:t>technical information</w:t>
+                                    </w:r>
+                                    <w:r>
+                                      <w:rPr>
+                                        <w:color w:val="595959" w:themeColor="text1" w:themeTint="A6"/>
+                                        <w:sz w:val="20"/>
+                                        <w:szCs w:val="20"/>
+                                      </w:rPr>
+                                      <w:t xml:space="preserve"> about the project</w:t>
+                                    </w:r>
+                                    <w:r>
+                                      <w:rPr>
+                                        <w:color w:val="595959" w:themeColor="text1" w:themeTint="A6"/>
+                                        <w:sz w:val="20"/>
+                                        <w:szCs w:val="20"/>
+                                      </w:rPr>
+                                      <w:t>. The Base Design divides the project into logical blocks where the Detail Design(s) tell more in depth information about</w:t>
                                     </w:r>
                                   </w:sdtContent>
                                 </w:sdt>
@@ -994,7 +975,7 @@
                                   <w:sz w:val="20"/>
                                   <w:szCs w:val="20"/>
                                 </w:rPr>
-                                <w:t xml:space="preserve">The Base Design Document is </w:t>
+                                <w:t>The base Design</w:t>
                               </w:r>
                               <w:r>
                                 <w:rPr>
@@ -1002,7 +983,7 @@
                                   <w:sz w:val="20"/>
                                   <w:szCs w:val="20"/>
                                 </w:rPr>
-                                <w:t>a more in depth document about the project.</w:t>
+                                <w:t xml:space="preserve"> describes </w:t>
                               </w:r>
                               <w:r>
                                 <w:rPr>
@@ -1010,8 +991,23 @@
                                   <w:sz w:val="20"/>
                                   <w:szCs w:val="20"/>
                                 </w:rPr>
-                                <w:br/>
-                                <w:t>It describes specific functions needed and a lot of technical information.</w:t>
+                                <w:t>technical information</w:t>
+                              </w:r>
+                              <w:r>
+                                <w:rPr>
+                                  <w:color w:val="595959" w:themeColor="text1" w:themeTint="A6"/>
+                                  <w:sz w:val="20"/>
+                                  <w:szCs w:val="20"/>
+                                </w:rPr>
+                                <w:t xml:space="preserve"> about the project</w:t>
+                              </w:r>
+                              <w:r>
+                                <w:rPr>
+                                  <w:color w:val="595959" w:themeColor="text1" w:themeTint="A6"/>
+                                  <w:sz w:val="20"/>
+                                  <w:szCs w:val="20"/>
+                                </w:rPr>
+                                <w:t>. The Base Design divides the project into logical blocks where the Detail Design(s) tell more in depth information about</w:t>
                               </w:r>
                             </w:sdtContent>
                           </w:sdt>
@@ -1030,7 +1026,7 @@
         </w:p>
       </w:sdtContent>
     </w:sdt>
-    <w:bookmarkStart w:id="0" w:name="_Toc436766384" w:displacedByCustomXml="next"/>
+    <w:bookmarkStart w:id="0" w:name="_Toc437698082" w:displacedByCustomXml="next"/>
     <w:sdt>
       <w:sdtPr>
         <w:rPr>
@@ -1083,7 +1079,7 @@
           <w:r>
             <w:fldChar w:fldCharType="separate"/>
           </w:r>
-          <w:hyperlink w:anchor="_Toc436766384" w:history="1">
+          <w:hyperlink w:anchor="_Toc437698082" w:history="1">
             <w:r>
               <w:rPr>
                 <w:rStyle w:val="Hyperlink"/>
@@ -1125,7 +1121,7 @@
                 <w:noProof/>
                 <w:webHidden/>
               </w:rPr>
-              <w:instrText xml:space="preserve"> PAGEREF _Toc436766384 \h </w:instrText>
+              <w:instrText xml:space="preserve"> PAGEREF _Toc437698082 \h </w:instrText>
             </w:r>
             <w:r>
               <w:rPr>
@@ -1165,7 +1161,7 @@
               <w:lang w:val="nl-NL" w:eastAsia="nl-NL"/>
             </w:rPr>
           </w:pPr>
-          <w:hyperlink w:anchor="_Toc436766385" w:history="1">
+          <w:hyperlink w:anchor="_Toc437698083" w:history="1">
             <w:r>
               <w:rPr>
                 <w:rStyle w:val="Hyperlink"/>
@@ -1186,7 +1182,7 @@
                 <w:rStyle w:val="Hyperlink"/>
                 <w:noProof/>
               </w:rPr>
-              <w:t>Cloud Server Initialization</w:t>
+              <w:t>Logical Block – Front-end</w:t>
             </w:r>
             <w:r>
               <w:rPr>
@@ -1207,7 +1203,7 @@
                 <w:noProof/>
                 <w:webHidden/>
               </w:rPr>
-              <w:instrText xml:space="preserve"> PAGEREF _Toc436766385 \h </w:instrText>
+              <w:instrText xml:space="preserve"> PAGEREF _Toc437698083 \h </w:instrText>
             </w:r>
             <w:r>
               <w:rPr>
@@ -1251,7 +1247,7 @@
               <w:lang w:val="nl-NL" w:eastAsia="nl-NL"/>
             </w:rPr>
           </w:pPr>
-          <w:hyperlink w:anchor="_Toc436766386" w:history="1">
+          <w:hyperlink w:anchor="_Toc437698084" w:history="1">
             <w:r>
               <w:rPr>
                 <w:rStyle w:val="Hyperlink"/>
@@ -1272,7 +1268,7 @@
                 <w:rStyle w:val="Hyperlink"/>
                 <w:noProof/>
               </w:rPr>
-              <w:t>Domain Name</w:t>
+              <w:t>What is front-end?</w:t>
             </w:r>
             <w:r>
               <w:rPr>
@@ -1293,7 +1289,7 @@
                 <w:noProof/>
                 <w:webHidden/>
               </w:rPr>
-              <w:instrText xml:space="preserve"> PAGEREF _Toc436766386 \h </w:instrText>
+              <w:instrText xml:space="preserve"> PAGEREF _Toc437698084 \h </w:instrText>
             </w:r>
             <w:r>
               <w:rPr>
@@ -1337,7 +1333,7 @@
               <w:lang w:val="nl-NL" w:eastAsia="nl-NL"/>
             </w:rPr>
           </w:pPr>
-          <w:hyperlink w:anchor="_Toc436766387" w:history="1">
+          <w:hyperlink w:anchor="_Toc437698085" w:history="1">
             <w:r>
               <w:rPr>
                 <w:rStyle w:val="Hyperlink"/>
@@ -1358,7 +1354,7 @@
                 <w:rStyle w:val="Hyperlink"/>
                 <w:noProof/>
               </w:rPr>
-              <w:t>Cloud Server (droplet)</w:t>
+              <w:t>Materialize</w:t>
             </w:r>
             <w:r>
               <w:rPr>
@@ -1379,7 +1375,7 @@
                 <w:noProof/>
                 <w:webHidden/>
               </w:rPr>
-              <w:instrText xml:space="preserve"> PAGEREF _Toc436766387 \h </w:instrText>
+              <w:instrText xml:space="preserve"> PAGEREF _Toc437698085 \h </w:instrText>
             </w:r>
             <w:r>
               <w:rPr>
@@ -1400,88 +1396,6 @@
                 <w:webHidden/>
               </w:rPr>
               <w:t>2</w:t>
-            </w:r>
-            <w:r>
-              <w:rPr>
-                <w:noProof/>
-                <w:webHidden/>
-              </w:rPr>
-              <w:fldChar w:fldCharType="end"/>
-            </w:r>
-          </w:hyperlink>
-        </w:p>
-        <w:p>
-          <w:pPr>
-            <w:pStyle w:val="TOC1"/>
-            <w:rPr>
-              <w:rFonts w:cstheme="minorBidi"/>
-              <w:noProof/>
-              <w:lang w:val="nl-NL" w:eastAsia="nl-NL"/>
-            </w:rPr>
-          </w:pPr>
-          <w:hyperlink w:anchor="_Toc436766388" w:history="1">
-            <w:r>
-              <w:rPr>
-                <w:rStyle w:val="Hyperlink"/>
-                <w:noProof/>
-              </w:rPr>
-              <w:t>3</w:t>
-            </w:r>
-            <w:r>
-              <w:rPr>
-                <w:rFonts w:cstheme="minorBidi"/>
-                <w:noProof/>
-                <w:lang w:val="nl-NL" w:eastAsia="nl-NL"/>
-              </w:rPr>
-              <w:tab/>
-            </w:r>
-            <w:r>
-              <w:rPr>
-                <w:rStyle w:val="Hyperlink"/>
-                <w:noProof/>
-              </w:rPr>
-              <w:t>Project Management</w:t>
-            </w:r>
-            <w:r>
-              <w:rPr>
-                <w:noProof/>
-                <w:webHidden/>
-              </w:rPr>
-              <w:tab/>
-            </w:r>
-            <w:r>
-              <w:rPr>
-                <w:noProof/>
-                <w:webHidden/>
-              </w:rPr>
-              <w:fldChar w:fldCharType="begin"/>
-            </w:r>
-            <w:r>
-              <w:rPr>
-                <w:noProof/>
-                <w:webHidden/>
-              </w:rPr>
-              <w:instrText xml:space="preserve"> PAGEREF _Toc436766388 \h </w:instrText>
-            </w:r>
-            <w:r>
-              <w:rPr>
-                <w:noProof/>
-                <w:webHidden/>
-              </w:rPr>
-            </w:r>
-            <w:r>
-              <w:rPr>
-                <w:noProof/>
-                <w:webHidden/>
-              </w:rPr>
-              <w:fldChar w:fldCharType="separate"/>
-            </w:r>
-            <w:r>
-              <w:rPr>
-                <w:noProof/>
-                <w:webHidden/>
-              </w:rPr>
-              <w:t>3</w:t>
             </w:r>
             <w:r>
               <w:rPr>
@@ -1505,13 +1419,13 @@
               <w:lang w:val="nl-NL" w:eastAsia="nl-NL"/>
             </w:rPr>
           </w:pPr>
-          <w:hyperlink w:anchor="_Toc436766389" w:history="1">
+          <w:hyperlink w:anchor="_Toc437698086" w:history="1">
             <w:r>
               <w:rPr>
                 <w:rStyle w:val="Hyperlink"/>
                 <w:noProof/>
               </w:rPr>
-              <w:t>3.1</w:t>
+              <w:t>2.3</w:t>
             </w:r>
             <w:r>
               <w:rPr>
@@ -1526,7 +1440,7 @@
                 <w:rStyle w:val="Hyperlink"/>
                 <w:noProof/>
               </w:rPr>
-              <w:t>File Structure</w:t>
+              <w:t>Ajax</w:t>
             </w:r>
             <w:r>
               <w:rPr>
@@ -1547,7 +1461,7 @@
                 <w:noProof/>
                 <w:webHidden/>
               </w:rPr>
-              <w:instrText xml:space="preserve"> PAGEREF _Toc436766389 \h </w:instrText>
+              <w:instrText xml:space="preserve"> PAGEREF _Toc437698086 \h </w:instrText>
             </w:r>
             <w:r>
               <w:rPr>
@@ -1567,7 +1481,93 @@
                 <w:noProof/>
                 <w:webHidden/>
               </w:rPr>
-              <w:t>3</w:t>
+              <w:t>2</w:t>
+            </w:r>
+            <w:r>
+              <w:rPr>
+                <w:noProof/>
+                <w:webHidden/>
+              </w:rPr>
+              <w:fldChar w:fldCharType="end"/>
+            </w:r>
+          </w:hyperlink>
+        </w:p>
+        <w:p>
+          <w:pPr>
+            <w:pStyle w:val="TOC2"/>
+            <w:tabs>
+              <w:tab w:val="left" w:pos="880"/>
+              <w:tab w:val="right" w:leader="dot" w:pos="9062"/>
+            </w:tabs>
+            <w:rPr>
+              <w:rFonts w:cstheme="minorBidi"/>
+              <w:noProof/>
+              <w:lang w:val="nl-NL" w:eastAsia="nl-NL"/>
+            </w:rPr>
+          </w:pPr>
+          <w:hyperlink w:anchor="_Toc437698087" w:history="1">
+            <w:r>
+              <w:rPr>
+                <w:rStyle w:val="Hyperlink"/>
+                <w:noProof/>
+              </w:rPr>
+              <w:t>2.4</w:t>
+            </w:r>
+            <w:r>
+              <w:rPr>
+                <w:rFonts w:cstheme="minorBidi"/>
+                <w:noProof/>
+                <w:lang w:val="nl-NL" w:eastAsia="nl-NL"/>
+              </w:rPr>
+              <w:tab/>
+            </w:r>
+            <w:r>
+              <w:rPr>
+                <w:rStyle w:val="Hyperlink"/>
+                <w:noProof/>
+              </w:rPr>
+              <w:t>SEO (Search Engine Optimization)</w:t>
+            </w:r>
+            <w:r>
+              <w:rPr>
+                <w:noProof/>
+                <w:webHidden/>
+              </w:rPr>
+              <w:tab/>
+            </w:r>
+            <w:r>
+              <w:rPr>
+                <w:noProof/>
+                <w:webHidden/>
+              </w:rPr>
+              <w:fldChar w:fldCharType="begin"/>
+            </w:r>
+            <w:r>
+              <w:rPr>
+                <w:noProof/>
+                <w:webHidden/>
+              </w:rPr>
+              <w:instrText xml:space="preserve"> PAGEREF _Toc437698087 \h </w:instrText>
+            </w:r>
+            <w:r>
+              <w:rPr>
+                <w:noProof/>
+                <w:webHidden/>
+              </w:rPr>
+            </w:r>
+            <w:r>
+              <w:rPr>
+                <w:noProof/>
+                <w:webHidden/>
+              </w:rPr>
+              <w:fldChar w:fldCharType="separate"/>
+            </w:r>
+            <w:r>
+              <w:rPr>
+                <w:noProof/>
+                <w:webHidden/>
+              </w:rPr>
+              <w:t>2</w:t>
             </w:r>
             <w:r>
               <w:rPr>
@@ -1587,12 +1587,352 @@
               <w:lang w:val="nl-NL" w:eastAsia="nl-NL"/>
             </w:rPr>
           </w:pPr>
-          <w:hyperlink w:anchor="_Toc436766390" w:history="1">
+          <w:hyperlink w:anchor="_Toc437698088" w:history="1">
             <w:r>
               <w:rPr>
                 <w:rStyle w:val="Hyperlink"/>
                 <w:noProof/>
               </w:rPr>
+              <w:t>3</w:t>
+            </w:r>
+            <w:r>
+              <w:rPr>
+                <w:rFonts w:cstheme="minorBidi"/>
+                <w:noProof/>
+                <w:lang w:val="nl-NL" w:eastAsia="nl-NL"/>
+              </w:rPr>
+              <w:tab/>
+            </w:r>
+            <w:r>
+              <w:rPr>
+                <w:rStyle w:val="Hyperlink"/>
+                <w:noProof/>
+              </w:rPr>
+              <w:t>Logical Block – Back-end</w:t>
+            </w:r>
+            <w:r>
+              <w:rPr>
+                <w:noProof/>
+                <w:webHidden/>
+              </w:rPr>
+              <w:tab/>
+            </w:r>
+            <w:r>
+              <w:rPr>
+                <w:noProof/>
+                <w:webHidden/>
+              </w:rPr>
+              <w:fldChar w:fldCharType="begin"/>
+            </w:r>
+            <w:r>
+              <w:rPr>
+                <w:noProof/>
+                <w:webHidden/>
+              </w:rPr>
+              <w:instrText xml:space="preserve"> PAGEREF _Toc437698088 \h </w:instrText>
+            </w:r>
+            <w:r>
+              <w:rPr>
+                <w:noProof/>
+                <w:webHidden/>
+              </w:rPr>
+            </w:r>
+            <w:r>
+              <w:rPr>
+                <w:noProof/>
+                <w:webHidden/>
+              </w:rPr>
+              <w:fldChar w:fldCharType="separate"/>
+            </w:r>
+            <w:r>
+              <w:rPr>
+                <w:noProof/>
+                <w:webHidden/>
+              </w:rPr>
+              <w:t>3</w:t>
+            </w:r>
+            <w:r>
+              <w:rPr>
+                <w:noProof/>
+                <w:webHidden/>
+              </w:rPr>
+              <w:fldChar w:fldCharType="end"/>
+            </w:r>
+          </w:hyperlink>
+        </w:p>
+        <w:p>
+          <w:pPr>
+            <w:pStyle w:val="TOC2"/>
+            <w:tabs>
+              <w:tab w:val="left" w:pos="880"/>
+              <w:tab w:val="right" w:leader="dot" w:pos="9062"/>
+            </w:tabs>
+            <w:rPr>
+              <w:rFonts w:cstheme="minorBidi"/>
+              <w:noProof/>
+              <w:lang w:val="nl-NL" w:eastAsia="nl-NL"/>
+            </w:rPr>
+          </w:pPr>
+          <w:hyperlink w:anchor="_Toc437698089" w:history="1">
+            <w:r>
+              <w:rPr>
+                <w:rStyle w:val="Hyperlink"/>
+                <w:noProof/>
+              </w:rPr>
+              <w:t>3.1</w:t>
+            </w:r>
+            <w:r>
+              <w:rPr>
+                <w:rFonts w:cstheme="minorBidi"/>
+                <w:noProof/>
+                <w:lang w:val="nl-NL" w:eastAsia="nl-NL"/>
+              </w:rPr>
+              <w:tab/>
+            </w:r>
+            <w:r>
+              <w:rPr>
+                <w:rStyle w:val="Hyperlink"/>
+                <w:noProof/>
+              </w:rPr>
+              <w:t>What is back-end?</w:t>
+            </w:r>
+            <w:r>
+              <w:rPr>
+                <w:noProof/>
+                <w:webHidden/>
+              </w:rPr>
+              <w:tab/>
+            </w:r>
+            <w:r>
+              <w:rPr>
+                <w:noProof/>
+                <w:webHidden/>
+              </w:rPr>
+              <w:fldChar w:fldCharType="begin"/>
+            </w:r>
+            <w:r>
+              <w:rPr>
+                <w:noProof/>
+                <w:webHidden/>
+              </w:rPr>
+              <w:instrText xml:space="preserve"> PAGEREF _Toc437698089 \h </w:instrText>
+            </w:r>
+            <w:r>
+              <w:rPr>
+                <w:noProof/>
+                <w:webHidden/>
+              </w:rPr>
+            </w:r>
+            <w:r>
+              <w:rPr>
+                <w:noProof/>
+                <w:webHidden/>
+              </w:rPr>
+              <w:fldChar w:fldCharType="separate"/>
+            </w:r>
+            <w:r>
+              <w:rPr>
+                <w:noProof/>
+                <w:webHidden/>
+              </w:rPr>
+              <w:t>3</w:t>
+            </w:r>
+            <w:r>
+              <w:rPr>
+                <w:noProof/>
+                <w:webHidden/>
+              </w:rPr>
+              <w:fldChar w:fldCharType="end"/>
+            </w:r>
+          </w:hyperlink>
+        </w:p>
+        <w:p>
+          <w:pPr>
+            <w:pStyle w:val="TOC2"/>
+            <w:tabs>
+              <w:tab w:val="left" w:pos="880"/>
+              <w:tab w:val="right" w:leader="dot" w:pos="9062"/>
+            </w:tabs>
+            <w:rPr>
+              <w:rFonts w:cstheme="minorBidi"/>
+              <w:noProof/>
+              <w:lang w:val="nl-NL" w:eastAsia="nl-NL"/>
+            </w:rPr>
+          </w:pPr>
+          <w:hyperlink w:anchor="_Toc437698090" w:history="1">
+            <w:r>
+              <w:rPr>
+                <w:rStyle w:val="Hyperlink"/>
+                <w:noProof/>
+              </w:rPr>
+              <w:t>3.2</w:t>
+            </w:r>
+            <w:r>
+              <w:rPr>
+                <w:rFonts w:cstheme="minorBidi"/>
+                <w:noProof/>
+                <w:lang w:val="nl-NL" w:eastAsia="nl-NL"/>
+              </w:rPr>
+              <w:tab/>
+            </w:r>
+            <w:r>
+              <w:rPr>
+                <w:rStyle w:val="Hyperlink"/>
+                <w:noProof/>
+              </w:rPr>
+              <w:t>Server</w:t>
+            </w:r>
+            <w:r>
+              <w:rPr>
+                <w:noProof/>
+                <w:webHidden/>
+              </w:rPr>
+              <w:tab/>
+            </w:r>
+            <w:r>
+              <w:rPr>
+                <w:noProof/>
+                <w:webHidden/>
+              </w:rPr>
+              <w:fldChar w:fldCharType="begin"/>
+            </w:r>
+            <w:r>
+              <w:rPr>
+                <w:noProof/>
+                <w:webHidden/>
+              </w:rPr>
+              <w:instrText xml:space="preserve"> PAGEREF _Toc437698090 \h </w:instrText>
+            </w:r>
+            <w:r>
+              <w:rPr>
+                <w:noProof/>
+                <w:webHidden/>
+              </w:rPr>
+            </w:r>
+            <w:r>
+              <w:rPr>
+                <w:noProof/>
+                <w:webHidden/>
+              </w:rPr>
+              <w:fldChar w:fldCharType="separate"/>
+            </w:r>
+            <w:r>
+              <w:rPr>
+                <w:noProof/>
+                <w:webHidden/>
+              </w:rPr>
+              <w:t>3</w:t>
+            </w:r>
+            <w:r>
+              <w:rPr>
+                <w:noProof/>
+                <w:webHidden/>
+              </w:rPr>
+              <w:fldChar w:fldCharType="end"/>
+            </w:r>
+          </w:hyperlink>
+        </w:p>
+        <w:p>
+          <w:pPr>
+            <w:pStyle w:val="TOC2"/>
+            <w:tabs>
+              <w:tab w:val="left" w:pos="880"/>
+              <w:tab w:val="right" w:leader="dot" w:pos="9062"/>
+            </w:tabs>
+            <w:rPr>
+              <w:rFonts w:cstheme="minorBidi"/>
+              <w:noProof/>
+              <w:lang w:val="nl-NL" w:eastAsia="nl-NL"/>
+            </w:rPr>
+          </w:pPr>
+          <w:hyperlink w:anchor="_Toc437698091" w:history="1">
+            <w:r>
+              <w:rPr>
+                <w:rStyle w:val="Hyperlink"/>
+                <w:noProof/>
+              </w:rPr>
+              <w:t>3.3</w:t>
+            </w:r>
+            <w:r>
+              <w:rPr>
+                <w:rFonts w:cstheme="minorBidi"/>
+                <w:noProof/>
+                <w:lang w:val="nl-NL" w:eastAsia="nl-NL"/>
+              </w:rPr>
+              <w:tab/>
+            </w:r>
+            <w:r>
+              <w:rPr>
+                <w:rStyle w:val="Hyperlink"/>
+                <w:noProof/>
+              </w:rPr>
+              <w:t>Database</w:t>
+            </w:r>
+            <w:r>
+              <w:rPr>
+                <w:noProof/>
+                <w:webHidden/>
+              </w:rPr>
+              <w:tab/>
+            </w:r>
+            <w:r>
+              <w:rPr>
+                <w:noProof/>
+                <w:webHidden/>
+              </w:rPr>
+              <w:fldChar w:fldCharType="begin"/>
+            </w:r>
+            <w:r>
+              <w:rPr>
+                <w:noProof/>
+                <w:webHidden/>
+              </w:rPr>
+              <w:instrText xml:space="preserve"> PAGEREF _Toc437698091 \h </w:instrText>
+            </w:r>
+            <w:r>
+              <w:rPr>
+                <w:noProof/>
+                <w:webHidden/>
+              </w:rPr>
+            </w:r>
+            <w:r>
+              <w:rPr>
+                <w:noProof/>
+                <w:webHidden/>
+              </w:rPr>
+              <w:fldChar w:fldCharType="separate"/>
+            </w:r>
+            <w:r>
+              <w:rPr>
+                <w:noProof/>
+                <w:webHidden/>
+              </w:rPr>
+              <w:t>3</w:t>
+            </w:r>
+            <w:r>
+              <w:rPr>
+                <w:noProof/>
+                <w:webHidden/>
+              </w:rPr>
+              <w:fldChar w:fldCharType="end"/>
+            </w:r>
+          </w:hyperlink>
+        </w:p>
+        <w:p>
+          <w:pPr>
+            <w:pStyle w:val="TOC1"/>
+            <w:rPr>
+              <w:rFonts w:cstheme="minorBidi"/>
+              <w:noProof/>
+              <w:lang w:val="nl-NL" w:eastAsia="nl-NL"/>
+            </w:rPr>
+          </w:pPr>
+          <w:hyperlink w:anchor="_Toc437698092" w:history="1">
+            <w:r>
+              <w:rPr>
+                <w:rStyle w:val="Hyperlink"/>
+                <w:noProof/>
+              </w:rPr>
               <w:t>4</w:t>
             </w:r>
             <w:r>
@@ -1608,7 +1948,7 @@
                 <w:rStyle w:val="Hyperlink"/>
                 <w:noProof/>
               </w:rPr>
-              <w:t>Database</w:t>
+              <w:t>List of terms and abbreviations</w:t>
             </w:r>
             <w:r>
               <w:rPr>
@@ -1629,7 +1969,7 @@
                 <w:noProof/>
                 <w:webHidden/>
               </w:rPr>
-              <w:instrText xml:space="preserve"> PAGEREF _Toc436766390 \h </w:instrText>
+              <w:instrText xml:space="preserve"> PAGEREF _Toc437698092 \h </w:instrText>
             </w:r>
             <w:r>
               <w:rPr>
@@ -1704,15 +2044,60 @@
         </w:rPr>
       </w:pPr>
       <w:bookmarkStart w:id="1" w:name="_Toc436559082"/>
-      <w:bookmarkStart w:id="2" w:name="_Toc436766385"/>
+      <w:bookmarkStart w:id="2" w:name="_Toc437698083"/>
       <w:r>
         <w:rPr>
           <w:lang w:val="en-US"/>
         </w:rPr>
-        <w:lastRenderedPageBreak/>
-        <w:t>Cloud Server Initialization</w:t>
+        <w:t>Introduction</w:t>
       </w:r>
-      <w:bookmarkEnd w:id="1"/>
+    </w:p>
+    <w:p>
+      <w:pPr>
+        <w:rPr>
+          <w:lang w:val="en-US"/>
+        </w:rPr>
+      </w:pPr>
+      <w:r>
+        <w:rPr>
+          <w:lang w:val="en-US"/>
+        </w:rPr>
+        <w:t xml:space="preserve">The base </w:t>
+      </w:r>
+      <w:r>
+        <w:rPr>
+          <w:lang w:val="en-US"/>
+        </w:rPr>
+        <w:t>design</w:t>
+      </w:r>
+      <w:r>
+        <w:rPr>
+          <w:lang w:val="en-US"/>
+        </w:rPr>
+        <w:t xml:space="preserve"> is about…</w:t>
+      </w:r>
+      <w:bookmarkStart w:id="3" w:name="_GoBack"/>
+      <w:bookmarkEnd w:id="3"/>
+      <w:r>
+        <w:rPr>
+          <w:lang w:val="en-US"/>
+        </w:rPr>
+        <w:br w:type="page"/>
+      </w:r>
+    </w:p>
+    <w:p>
+      <w:pPr>
+        <w:pStyle w:val="Heading1"/>
+        <w:rPr>
+          <w:lang w:val="en-US"/>
+        </w:rPr>
+      </w:pPr>
+      <w:r>
+        <w:rPr>
+          <w:lang w:val="en-US"/>
+        </w:rPr>
+        <w:t>Logical Block – Front-end</w:t>
+      </w:r>
       <w:bookmarkEnd w:id="2"/>
     </w:p>
     <w:p>
@@ -1722,15 +2107,13 @@
           <w:lang w:val="en-US"/>
         </w:rPr>
       </w:pPr>
-      <w:bookmarkStart w:id="3" w:name="_Toc436559083"/>
-      <w:bookmarkStart w:id="4" w:name="_Toc436766386"/>
+      <w:bookmarkStart w:id="4" w:name="_Toc437698084"/>
       <w:r>
         <w:rPr>
           <w:lang w:val="en-US"/>
         </w:rPr>
-        <w:t>Domain Name</w:t>
+        <w:t>What is front-end?</w:t>
       </w:r>
-      <w:bookmarkEnd w:id="3"/>
       <w:bookmarkEnd w:id="4"/>
     </w:p>
     <w:p>
@@ -1743,57 +2126,294 @@
         <w:rPr>
           <w:lang w:val="en-US"/>
         </w:rPr>
-        <w:t xml:space="preserve">The domain name </w:t>
+        <w:t xml:space="preserve">The </w:t>
       </w:r>
+      <w:hyperlink w:anchor="Frontend" w:history="1">
+        <w:r>
+          <w:rPr>
+            <w:rStyle w:val="Hyperlink"/>
+            <w:lang w:val="en-US"/>
+          </w:rPr>
+          <w:t>front-end</w:t>
+        </w:r>
+      </w:hyperlink>
       <w:r>
         <w:rPr>
           <w:lang w:val="en-US"/>
         </w:rPr>
-        <w:t>(</w:t>
+        <w:t xml:space="preserve"> is the part that interacts with visitor/user of the application or device. The front-end is a visual interface for the user to communicate to the </w:t>
       </w:r>
+      <w:hyperlink w:anchor="Backend" w:history="1">
+        <w:r>
+          <w:rPr>
+            <w:rStyle w:val="Hyperlink"/>
+            <w:lang w:val="en-US"/>
+          </w:rPr>
+          <w:t>back-end</w:t>
+        </w:r>
+      </w:hyperlink>
       <w:r>
         <w:rPr>
           <w:lang w:val="en-US"/>
         </w:rPr>
-        <w:t>cheery.nl</w:t>
+        <w:t xml:space="preserve"> through basic elements (e.g. buttons, images, etc.).</w:t>
       </w:r>
+    </w:p>
+    <w:p>
+      <w:pPr>
+        <w:rPr>
+          <w:color w:val="FF0000"/>
+          <w:lang w:val="en-US"/>
+        </w:rPr>
+      </w:pPr>
       <w:r>
         <w:rPr>
           <w:lang w:val="en-US"/>
         </w:rPr>
-        <w:t>)</w:t>
+        <w:t>The front-end of this project will be described in depth with all of its functionality in the document below:</w:t>
       </w:r>
-      <w:r>
-        <w:rPr>
-          <w:lang w:val="en-US"/>
-        </w:rPr>
-        <w:t xml:space="preserve"> is bought at </w:t>
-      </w:r>
+    </w:p>
+    <w:p>
+      <w:pPr>
+        <w:rPr>
+          <w:color w:val="FF0000"/>
+          <w:lang w:val="en-US"/>
+        </w:rPr>
+      </w:pPr>
       <w:hyperlink r:id="rId11" w:history="1">
         <w:r>
           <w:rPr>
             <w:rStyle w:val="Hyperlink"/>
             <w:lang w:val="en-US"/>
           </w:rPr>
-          <w:t>neostrada.nl</w:t>
+          <w:t>Front-end Detail Design.docx</w:t>
+        </w:r>
+      </w:hyperlink>
+    </w:p>
+    <w:p>
+      <w:pPr>
+        <w:pStyle w:val="Heading2"/>
+        <w:rPr>
+          <w:lang w:val="en-US"/>
+        </w:rPr>
+      </w:pPr>
+      <w:bookmarkStart w:id="5" w:name="_Toc437698085"/>
+      <w:r>
+        <w:rPr>
+          <w:lang w:val="en-US"/>
+        </w:rPr>
+        <w:t>Materialize</w:t>
+      </w:r>
+      <w:bookmarkEnd w:id="5"/>
+    </w:p>
+    <w:p>
+      <w:pPr>
+        <w:rPr>
+          <w:lang w:val="en-US"/>
+        </w:rPr>
+      </w:pPr>
+      <w:r>
+        <w:rPr>
+          <w:lang w:val="en-US"/>
+        </w:rPr>
+        <w:t xml:space="preserve">For this project the Materialize CSS library will be used for styling. Materialize uses the Google Material Design which </w:t>
+      </w:r>
+      <w:r>
+        <w:rPr>
+          <w:rFonts w:cs="Arial"/>
+          <w:color w:val="222222"/>
+          <w:shd w:val="clear" w:color="auto" w:fill="FFFFFF"/>
+          <w:lang w:val="en-US"/>
+        </w:rPr>
+        <w:t>makes use of grid-based layouts, responsive animations and transitions, padding, and depth effects such as lighting and shadows.</w:t>
+      </w:r>
+    </w:p>
+    <w:p>
+      <w:pPr>
+        <w:pStyle w:val="Heading2"/>
+        <w:rPr>
+          <w:lang w:val="en-US"/>
+        </w:rPr>
+      </w:pPr>
+      <w:bookmarkStart w:id="6" w:name="_Toc437698086"/>
+      <w:r>
+        <w:rPr>
+          <w:lang w:val="en-US"/>
+        </w:rPr>
+        <w:t>Ajax</w:t>
+      </w:r>
+      <w:bookmarkEnd w:id="6"/>
+    </w:p>
+    <w:p>
+      <w:pPr>
+        <w:rPr>
+          <w:lang w:val="en-US"/>
+        </w:rPr>
+      </w:pPr>
+      <w:r>
+        <w:rPr>
+          <w:lang w:val="en-US"/>
+        </w:rPr>
+        <w:t>Ajax stands for Asynchronous JavaScript and XML. Simply put it’s communicating with the server without a page refresh. A request is send in the background of the client to get information from the server so that the page gets updated automatically.</w:t>
+      </w:r>
+    </w:p>
+    <w:p>
+      <w:pPr>
+        <w:rPr>
+          <w:lang w:val="en-US"/>
+        </w:rPr>
+      </w:pPr>
+      <w:r>
+        <w:rPr>
+          <w:lang w:val="en-US"/>
+        </w:rPr>
+        <w:t xml:space="preserve">This technique will be used in certain parts of the project. Like the notification system </w:t>
+      </w:r>
+      <w:r>
+        <w:rPr>
+          <w:lang w:val="en-US"/>
+        </w:rPr>
+        <w:t>and there is a possibility to use it for the chat system.</w:t>
+      </w:r>
+    </w:p>
+    <w:p>
+      <w:pPr>
+        <w:pStyle w:val="Heading2"/>
+        <w:rPr>
+          <w:lang w:val="en-US"/>
+        </w:rPr>
+      </w:pPr>
+      <w:bookmarkStart w:id="7" w:name="_Toc437698087"/>
+      <w:r>
+        <w:rPr>
+          <w:lang w:val="en-US"/>
+        </w:rPr>
+        <w:t>SEO (Search Engine Optimization)</w:t>
+      </w:r>
+      <w:bookmarkEnd w:id="7"/>
+    </w:p>
+    <w:p>
+      <w:pPr>
+        <w:rPr>
+          <w:lang w:val="en-US"/>
+        </w:rPr>
+      </w:pPr>
+      <w:r>
+        <w:rPr>
+          <w:lang w:val="en-US"/>
+        </w:rPr>
+        <w:t>SEO is the three letter acronym for Search Engine Optimization. SEO is about trying to rank higher in search engines like Google, Bing, Yahoo, ETC. To rank higher in those search engines you make changes to your website that make it easier for search engines to understand your content. The content has to be easy and clear for a search engine to understand. Because search engines search for site by getting keywords as input, you can also improve your sites ranking by defining keywords that have something to do with your site/product/company.</w:t>
+      </w:r>
+      <w:r>
+        <w:rPr>
+          <w:lang w:val="en-US"/>
+        </w:rPr>
+        <w:br w:type="page"/>
+      </w:r>
+    </w:p>
+    <w:p>
+      <w:pPr>
+        <w:pStyle w:val="Heading1"/>
+        <w:rPr>
+          <w:lang w:val="en-US"/>
+        </w:rPr>
+      </w:pPr>
+      <w:bookmarkStart w:id="8" w:name="_Toc437698088"/>
+      <w:r>
+        <w:rPr>
+          <w:lang w:val="en-US"/>
+        </w:rPr>
+        <w:t>Logical B</w:t>
+      </w:r>
+      <w:r>
+        <w:rPr>
+          <w:lang w:val="en-US"/>
+        </w:rPr>
+        <w:t>lock</w:t>
+      </w:r>
+      <w:r>
+        <w:rPr>
+          <w:lang w:val="en-US"/>
+        </w:rPr>
+        <w:t xml:space="preserve"> – Back-end</w:t>
+      </w:r>
+      <w:bookmarkEnd w:id="8"/>
+    </w:p>
+    <w:p>
+      <w:pPr>
+        <w:pStyle w:val="Heading2"/>
+        <w:rPr>
+          <w:lang w:val="en-US"/>
+        </w:rPr>
+      </w:pPr>
+      <w:bookmarkStart w:id="9" w:name="_Toc437698089"/>
+      <w:r>
+        <w:rPr>
+          <w:lang w:val="en-US"/>
+        </w:rPr>
+        <w:t>What is back-end?</w:t>
+      </w:r>
+      <w:bookmarkEnd w:id="9"/>
+    </w:p>
+    <w:p>
+      <w:pPr>
+        <w:rPr>
+          <w:lang w:val="en-US"/>
+        </w:rPr>
+      </w:pPr>
+      <w:r>
+        <w:rPr>
+          <w:lang w:val="en-US"/>
+        </w:rPr>
+        <w:t xml:space="preserve">The </w:t>
+      </w:r>
+      <w:hyperlink w:anchor="Backend" w:history="1">
+        <w:r>
+          <w:rPr>
+            <w:rStyle w:val="Hyperlink"/>
+            <w:lang w:val="en-US"/>
+          </w:rPr>
+          <w:t>back-end</w:t>
         </w:r>
       </w:hyperlink>
       <w:r>
         <w:rPr>
           <w:lang w:val="en-US"/>
         </w:rPr>
-        <w:t xml:space="preserve"> because it’s a cheap domain-name service and it allows you to alter the name-servers to something e</w:t>
+        <w:t xml:space="preserve"> is the location or place where the </w:t>
+      </w:r>
+      <w:hyperlink w:anchor="Frontend" w:history="1">
+        <w:r>
+          <w:rPr>
+            <w:rStyle w:val="Hyperlink"/>
+            <w:lang w:val="en-US"/>
+          </w:rPr>
+          <w:t>front-end</w:t>
+        </w:r>
+      </w:hyperlink>
+      <w:r>
+        <w:rPr>
+          <w:lang w:val="en-US"/>
+        </w:rPr>
+        <w:t xml:space="preserve"> communicates with. So a client (front-end) requests resources or operations from the back-end. The back-end is in most </w:t>
       </w:r>
       <w:r>
         <w:rPr>
           <w:lang w:val="en-US"/>
         </w:rPr>
-        <w:t>lse what is really convenient if the servers are located at Digital Ocean.</w:t>
+        <w:t>occasion</w:t>
+      </w:r>
+      <w:r>
+        <w:rPr>
+          <w:lang w:val="en-US"/>
+        </w:rPr>
+        <w:t>s the server. Back-end can also be the underlying code that executes when an event occurs in the front-end.</w:t>
       </w:r>
     </w:p>
     <w:p>
       <w:pPr>
         <w:rPr>
+          <w:color w:val="FF0000"/>
           <w:lang w:val="en-US"/>
         </w:rPr>
       </w:pPr>
@@ -1801,99 +2421,129 @@
         <w:rPr>
           <w:lang w:val="en-US"/>
         </w:rPr>
-        <w:t>The price for the domain is €</w:t>
-      </w:r>
-      <w:r>
-        <w:rPr>
-          <w:lang w:val="en-US"/>
-        </w:rPr>
-        <w:t>2</w:t>
-      </w:r>
-      <w:proofErr w:type="gramStart"/>
-      <w:r>
-        <w:rPr>
-          <w:lang w:val="en-US"/>
-        </w:rPr>
-        <w:t>,95</w:t>
-      </w:r>
-      <w:proofErr w:type="gramEnd"/>
-      <w:r>
-        <w:rPr>
-          <w:lang w:val="en-US"/>
-        </w:rPr>
-        <w:t xml:space="preserve"> for the first year, if you want to lengthen the time it’s going to cost €9,-.</w:t>
+        <w:t>The back-end of this project will be described in depth with all of its functionality in the document below:</w:t>
       </w:r>
     </w:p>
     <w:p>
       <w:pPr>
-        <w:pStyle w:val="Heading2"/>
-        <w:rPr>
-          <w:lang w:val="en-US"/>
-        </w:rPr>
-      </w:pPr>
-      <w:bookmarkStart w:id="5" w:name="_Toc436559084"/>
-      <w:bookmarkStart w:id="6" w:name="_Toc436766387"/>
-      <w:r>
-        <w:rPr>
-          <w:lang w:val="en-US"/>
-        </w:rPr>
-        <w:t>Cloud Server (droplet)</w:t>
-      </w:r>
-      <w:bookmarkEnd w:id="5"/>
-      <w:bookmarkEnd w:id="6"/>
-    </w:p>
-    <w:p>
-      <w:pPr>
-        <w:rPr>
-          <w:lang w:val="en-US"/>
-        </w:rPr>
-      </w:pPr>
-      <w:r>
-        <w:rPr>
-          <w:lang w:val="en-US"/>
-        </w:rPr>
-        <w:t>The cloud server is bought at Digital Ocean (</w:t>
-      </w:r>
+        <w:rPr>
+          <w:color w:val="FF0000"/>
+          <w:lang w:val="en-US"/>
+        </w:rPr>
+      </w:pPr>
       <w:hyperlink r:id="rId12" w:history="1">
         <w:r>
           <w:rPr>
             <w:rStyle w:val="Hyperlink"/>
             <w:lang w:val="en-US"/>
           </w:rPr>
-          <w:t>https://www.digitalocean.com/</w:t>
+          <w:t>Back-end Detail Design.docx</w:t>
         </w:r>
       </w:hyperlink>
+    </w:p>
+    <w:p>
+      <w:pPr>
+        <w:pStyle w:val="Heading2"/>
+        <w:rPr>
+          <w:lang w:val="en-US"/>
+        </w:rPr>
+      </w:pPr>
+      <w:bookmarkStart w:id="10" w:name="_Toc436559087"/>
+      <w:bookmarkStart w:id="11" w:name="_Toc437698090"/>
+      <w:bookmarkEnd w:id="1"/>
       <w:r>
         <w:rPr>
           <w:lang w:val="en-US"/>
         </w:rPr>
-        <w:t>) for $5.00 per month. Digital Ocean is a professional cloud server service for high quality servers which they call droplets. Also Digital Ocean has an API which makes is better but is not relative for this project.</w:t>
+        <w:t>Server</w:t>
+      </w:r>
+      <w:bookmarkEnd w:id="11"/>
+    </w:p>
+    <w:p>
+      <w:pPr>
+        <w:rPr>
+          <w:lang w:val="en-US"/>
+        </w:rPr>
+      </w:pPr>
+      <w:r>
+        <w:rPr>
+          <w:lang w:val="en-US"/>
+        </w:rPr>
+        <w:t xml:space="preserve">In the client/server programming model, a server is a program that awaits and fulfills requests from client programs in the </w:t>
+      </w:r>
+      <w:r>
+        <w:rPr>
+          <w:lang w:val="en-US"/>
+        </w:rPr>
+        <w:t>same or other computers. An</w:t>
+      </w:r>
+      <w:r>
+        <w:rPr>
+          <w:lang w:val="en-US"/>
+        </w:rPr>
+        <w:t xml:space="preserve"> application in a computer may function as a client with requests for services from other programs and also as a server of requests from other programs.</w:t>
       </w:r>
     </w:p>
     <w:p>
       <w:pPr>
         <w:rPr>
-          <w:u w:val="single"/>
           <w:lang w:val="en-US"/>
         </w:rPr>
       </w:pPr>
       <w:r>
         <w:rPr>
-          <w:u w:val="single"/>
-          <w:lang w:val="en-US"/>
-        </w:rPr>
-        <w:t>Statistics of the cloud server (droplet):</w:t>
+          <w:lang w:val="en-US"/>
+        </w:rPr>
+        <w:t>In case of this project the server will be the computer piece that handles requests from users visiting the site. When a visitor types in the domain cheery.nl, it will go to the server reserved for this project</w:t>
+      </w:r>
+      <w:r>
+        <w:rPr>
+          <w:lang w:val="en-US"/>
+        </w:rPr>
+        <w:t>.</w:t>
+      </w:r>
+      <w:bookmarkEnd w:id="10"/>
+    </w:p>
+    <w:p>
+      <w:pPr>
+        <w:pStyle w:val="Heading2"/>
+        <w:rPr>
+          <w:lang w:val="en-US"/>
+        </w:rPr>
+      </w:pPr>
+      <w:bookmarkStart w:id="12" w:name="_Toc436597755"/>
+      <w:bookmarkStart w:id="13" w:name="_Toc437698091"/>
+      <w:r>
+        <w:rPr>
+          <w:lang w:val="en-US"/>
+        </w:rPr>
+        <w:t>Database</w:t>
+      </w:r>
+      <w:bookmarkEnd w:id="12"/>
+      <w:bookmarkEnd w:id="13"/>
+    </w:p>
+    <w:p>
+      <w:pPr>
+        <w:rPr>
+          <w:lang w:val="en-US"/>
+        </w:rPr>
+      </w:pPr>
+      <w:r>
+        <w:rPr>
+          <w:lang w:val="en-US"/>
+        </w:rPr>
+        <w:t>The database stores all the information of the application</w:t>
+      </w:r>
+      <w:r>
+        <w:rPr>
+          <w:lang w:val="en-US"/>
+        </w:rPr>
+        <w:t xml:space="preserve"> like user, group data and also the notifications for the users. A database can be installed on the same server or can be installed on a different server so that the resources are divided between the two. For this project the first option is used because it’s cheaper and upgrading to a better database structure can always be done later.</w:t>
       </w:r>
     </w:p>
     <w:p>
       <w:pPr>
-        <w:pStyle w:val="ListParagraph"/>
-        <w:numPr>
-          <w:ilvl w:val="0"/>
-          <w:numId w:val="8"/>
-        </w:numPr>
-        <w:rPr>
-          <w:u w:val="single"/>
+        <w:rPr>
           <w:lang w:val="en-US"/>
         </w:rPr>
       </w:pPr>
@@ -1901,199 +2551,14 @@
         <w:rPr>
           <w:lang w:val="en-US"/>
         </w:rPr>
-        <w:t>IP Address: 178.62.143.203</w:t>
-      </w:r>
-    </w:p>
-    <w:p>
-      <w:pPr>
-        <w:pStyle w:val="ListParagraph"/>
-        <w:numPr>
-          <w:ilvl w:val="0"/>
-          <w:numId w:val="8"/>
-        </w:numPr>
-        <w:rPr>
-          <w:lang w:val="en-US"/>
-        </w:rPr>
-      </w:pPr>
-      <w:r>
-        <w:rPr>
-          <w:lang w:val="en-US"/>
-        </w:rPr>
-        <w:t>G</w:t>
+        <w:t>Usually a database structures information in tables. So a “users” table stores everything about users and a “group” table stores everything about groups.</w:t>
       </w:r>
       <w:r>
         <w:rPr>
           <w:lang w:val="en-US"/>
         </w:rPr>
-        <w:t>ateway</w:t>
+        <w:t xml:space="preserve"> In the back-end detail design document the database scheme and all tables will be described in depth.</w:t>
       </w:r>
-      <w:r>
-        <w:rPr>
-          <w:lang w:val="en-US"/>
-        </w:rPr>
-        <w:t>:</w:t>
-      </w:r>
-      <w:r>
-        <w:rPr>
-          <w:lang w:val="en-US"/>
-        </w:rPr>
-        <w:t xml:space="preserve"> </w:t>
-      </w:r>
-      <w:r>
-        <w:rPr>
-          <w:lang w:val="en-US"/>
-        </w:rPr>
-        <w:t xml:space="preserve">178.62.128.1 </w:t>
-      </w:r>
-    </w:p>
-    <w:p>
-      <w:pPr>
-        <w:pStyle w:val="ListParagraph"/>
-        <w:numPr>
-          <w:ilvl w:val="0"/>
-          <w:numId w:val="8"/>
-        </w:numPr>
-        <w:rPr>
-          <w:lang w:val="en-US"/>
-        </w:rPr>
-      </w:pPr>
-      <w:r>
-        <w:rPr>
-          <w:lang w:val="en-US"/>
-        </w:rPr>
-        <w:t>Netmask</w:t>
-      </w:r>
-      <w:r>
-        <w:rPr>
-          <w:lang w:val="en-US"/>
-        </w:rPr>
-        <w:t>:</w:t>
-      </w:r>
-      <w:r>
-        <w:rPr>
-          <w:lang w:val="en-US"/>
-        </w:rPr>
-        <w:t xml:space="preserve"> </w:t>
-      </w:r>
-      <w:r>
-        <w:rPr>
-          <w:lang w:val="en-US"/>
-        </w:rPr>
-        <w:t>255.255.192.0</w:t>
-      </w:r>
-    </w:p>
-    <w:p>
-      <w:pPr>
-        <w:pStyle w:val="ListParagraph"/>
-        <w:numPr>
-          <w:ilvl w:val="0"/>
-          <w:numId w:val="8"/>
-        </w:numPr>
-        <w:rPr>
-          <w:u w:val="single"/>
-          <w:lang w:val="en-US"/>
-        </w:rPr>
-      </w:pPr>
-      <w:r>
-        <w:rPr>
-          <w:lang w:val="en-US"/>
-        </w:rPr>
-        <w:t>Memory: 512MB (RAM)</w:t>
-      </w:r>
-    </w:p>
-    <w:p>
-      <w:pPr>
-        <w:pStyle w:val="ListParagraph"/>
-        <w:numPr>
-          <w:ilvl w:val="0"/>
-          <w:numId w:val="8"/>
-        </w:numPr>
-        <w:rPr>
-          <w:u w:val="single"/>
-          <w:lang w:val="en-US"/>
-        </w:rPr>
-      </w:pPr>
-      <w:r>
-        <w:rPr>
-          <w:lang w:val="en-US"/>
-        </w:rPr>
-        <w:t>Disk: 20GB (Storage)</w:t>
-      </w:r>
-    </w:p>
-    <w:p>
-      <w:pPr>
-        <w:pStyle w:val="ListParagraph"/>
-        <w:numPr>
-          <w:ilvl w:val="0"/>
-          <w:numId w:val="8"/>
-        </w:numPr>
-        <w:rPr>
-          <w:u w:val="single"/>
-          <w:lang w:val="en-US"/>
-        </w:rPr>
-      </w:pPr>
-      <w:r>
-        <w:rPr>
-          <w:lang w:val="en-US"/>
-        </w:rPr>
-        <w:t>Region of server: AMS2 (Amsterdam 2)</w:t>
-      </w:r>
-    </w:p>
-    <w:p>
-      <w:pPr>
-        <w:pStyle w:val="ListParagraph"/>
-        <w:numPr>
-          <w:ilvl w:val="0"/>
-          <w:numId w:val="8"/>
-        </w:numPr>
-        <w:rPr>
-          <w:lang w:val="en-US"/>
-        </w:rPr>
-      </w:pPr>
-      <w:r>
-        <w:rPr>
-          <w:lang w:val="en-US"/>
-        </w:rPr>
-        <w:t>OS: Ubuntu 14.04 x32</w:t>
-      </w:r>
-      <w:r>
-        <w:rPr>
-          <w:lang w:val="en-US"/>
-        </w:rPr>
-        <w:t xml:space="preserve"> (</w:t>
-      </w:r>
-      <w:r>
-        <w:rPr>
-          <w:lang w:val="en-US"/>
-        </w:rPr>
-        <w:t>vmlinuz-3.13.0-57-generic</w:t>
-      </w:r>
-      <w:r>
-        <w:rPr>
-          <w:lang w:val="en-US"/>
-        </w:rPr>
-        <w:t>)</w:t>
-      </w:r>
-    </w:p>
-    <w:p>
-      <w:pPr>
-        <w:rPr>
-          <w:lang w:val="en-US"/>
-        </w:rPr>
-      </w:pPr>
-      <w:r>
-        <w:rPr>
-          <w:lang w:val="en-US"/>
-        </w:rPr>
-        <w:t>The droplet is installed with a 32 bit OS because it only has 512MB RAM which is not much and by choosing 32 bit OS it performs better.</w:t>
-      </w:r>
-    </w:p>
-    <w:p>
-      <w:pPr>
-        <w:rPr>
-          <w:lang w:val="en-US"/>
-        </w:rPr>
-      </w:pPr>
       <w:r>
         <w:rPr>
           <w:lang w:val="en-US"/>
@@ -2108,550 +2573,296 @@
           <w:lang w:val="en-US"/>
         </w:rPr>
       </w:pPr>
-      <w:bookmarkStart w:id="7" w:name="_Toc436559087"/>
-      <w:bookmarkStart w:id="8" w:name="_Toc436766388"/>
+      <w:bookmarkStart w:id="14" w:name="_Toc437355755"/>
+      <w:bookmarkStart w:id="15" w:name="_Toc437698092"/>
       <w:r>
         <w:rPr>
           <w:lang w:val="en-US"/>
         </w:rPr>
-        <w:lastRenderedPageBreak/>
-        <w:t>Project Management</w:t>
+        <w:t>List of terms and abbreviations</w:t>
       </w:r>
-      <w:bookmarkEnd w:id="7"/>
-      <w:bookmarkEnd w:id="8"/>
+      <w:bookmarkEnd w:id="14"/>
+      <w:bookmarkEnd w:id="15"/>
     </w:p>
     <w:p>
       <w:pPr>
-        <w:pStyle w:val="Heading2"/>
-        <w:rPr>
-          <w:lang w:val="en-US"/>
-        </w:rPr>
-      </w:pPr>
-      <w:bookmarkStart w:id="9" w:name="_Toc436559088"/>
-      <w:bookmarkStart w:id="10" w:name="_Toc436766389"/>
+        <w:rPr>
+          <w:lang w:val="en-US"/>
+        </w:rPr>
+      </w:pPr>
       <w:r>
         <w:rPr>
           <w:lang w:val="en-US"/>
         </w:rPr>
-        <w:t>File Structure</w:t>
-      </w:r>
-      <w:bookmarkEnd w:id="9"/>
-      <w:bookmarkEnd w:id="10"/>
-    </w:p>
-    <w:p>
-      <w:pPr>
-        <w:rPr>
-          <w:lang w:val="en-US"/>
-        </w:rPr>
-      </w:pPr>
-      <w:r>
-        <w:rPr>
-          <w:lang w:val="en-US"/>
-        </w:rPr>
-        <w:t>Bullet for files</w:t>
+        <w:t xml:space="preserve">A list with terms and abbreviations is described here for the </w:t>
       </w:r>
       <w:r>
         <w:rPr>
           <w:lang w:val="en-US"/>
         </w:rPr>
-        <w:br/>
-        <w:t>Squares for folders</w:t>
+        <w:t>difficult words used in this document. Th</w:t>
       </w:r>
       <w:r>
         <w:rPr>
           <w:lang w:val="en-US"/>
         </w:rPr>
-        <w:br/>
-      </w:r>
-      <w:r>
-        <w:rPr>
-          <w:color w:val="2E74B5" w:themeColor="accent1" w:themeShade="BF"/>
-          <w:lang w:val="en-US"/>
-        </w:rPr>
-        <w:t>Blue</w:t>
-      </w:r>
-      <w:r>
-        <w:rPr>
-          <w:color w:val="2E74B5" w:themeColor="accent1" w:themeShade="BF"/>
-          <w:lang w:val="en-US"/>
-        </w:rPr>
-        <w:t xml:space="preserve"> </w:t>
-      </w:r>
-      <w:r>
-        <w:rPr>
-          <w:lang w:val="en-US"/>
-        </w:rPr>
-        <w:t>for info</w:t>
-      </w:r>
-      <w:r>
-        <w:rPr>
-          <w:lang w:val="en-US"/>
-        </w:rPr>
-        <w:br/>
-      </w:r>
-      <w:r>
-        <w:rPr>
-          <w:color w:val="C00000"/>
-          <w:lang w:val="en-US"/>
-        </w:rPr>
-        <w:t xml:space="preserve">Red </w:t>
-      </w:r>
-      <w:r>
-        <w:rPr>
-          <w:lang w:val="en-US"/>
-        </w:rPr>
-        <w:t>for not self-written code</w:t>
-      </w:r>
-      <w:r>
-        <w:rPr>
-          <w:lang w:val="en-US"/>
-        </w:rPr>
-        <w:br/>
-      </w:r>
-      <w:r>
-        <w:rPr>
-          <w:color w:val="538135" w:themeColor="accent6" w:themeShade="BF"/>
-          <w:lang w:val="en-US"/>
-        </w:rPr>
-        <w:t xml:space="preserve">Green </w:t>
-      </w:r>
-      <w:r>
-        <w:rPr>
-          <w:lang w:val="en-US"/>
-        </w:rPr>
-        <w:t>for self-written code</w:t>
+        <w:t>e list is sorted alphabetically.</w:t>
       </w:r>
     </w:p>
+    <w:tbl>
+      <w:tblPr>
+        <w:tblStyle w:val="GridTable1Light-Accent5"/>
+        <w:tblW w:w="9140" w:type="dxa"/>
+        <w:tblLayout w:type="fixed"/>
+        <w:tblLook w:val="0020" w:firstRow="1" w:lastRow="0" w:firstColumn="0" w:lastColumn="0" w:noHBand="0" w:noVBand="0"/>
+      </w:tblPr>
+      <w:tblGrid>
+        <w:gridCol w:w="3256"/>
+        <w:gridCol w:w="5884"/>
+      </w:tblGrid>
+      <w:tr>
+        <w:trPr>
+          <w:cnfStyle w:val="100000000000" w:firstRow="1" w:lastRow="0" w:firstColumn="0" w:lastColumn="0" w:oddVBand="0" w:evenVBand="0" w:oddHBand="0" w:evenHBand="0" w:firstRowFirstColumn="0" w:firstRowLastColumn="0" w:lastRowFirstColumn="0" w:lastRowLastColumn="0"/>
+        </w:trPr>
+        <w:tc>
+          <w:tcPr>
+            <w:tcW w:w="3256" w:type="dxa"/>
+          </w:tcPr>
+          <w:p>
+            <w:pPr>
+              <w:jc w:val="center"/>
+              <w:rPr>
+                <w:b w:val="0"/>
+                <w:i/>
+                <w:sz w:val="28"/>
+                <w:szCs w:val="28"/>
+              </w:rPr>
+            </w:pPr>
+            <w:r>
+              <w:rPr>
+                <w:b w:val="0"/>
+                <w:i/>
+                <w:sz w:val="28"/>
+                <w:szCs w:val="28"/>
+              </w:rPr>
+              <w:t>T</w:t>
+            </w:r>
+            <w:r>
+              <w:rPr>
+                <w:b w:val="0"/>
+                <w:i/>
+                <w:sz w:val="28"/>
+                <w:szCs w:val="28"/>
+              </w:rPr>
+              <w:t xml:space="preserve">erm / </w:t>
+            </w:r>
+            <w:r>
+              <w:rPr>
+                <w:b w:val="0"/>
+                <w:i/>
+                <w:sz w:val="28"/>
+                <w:szCs w:val="28"/>
+              </w:rPr>
+              <w:t>Abbreviation</w:t>
+            </w:r>
+          </w:p>
+        </w:tc>
+        <w:tc>
+          <w:tcPr>
+            <w:tcW w:w="5884" w:type="dxa"/>
+          </w:tcPr>
+          <w:p>
+            <w:pPr>
+              <w:jc w:val="center"/>
+              <w:rPr>
+                <w:b w:val="0"/>
+                <w:i/>
+                <w:sz w:val="28"/>
+                <w:szCs w:val="28"/>
+              </w:rPr>
+            </w:pPr>
+            <w:r>
+              <w:rPr>
+                <w:b w:val="0"/>
+                <w:i/>
+                <w:sz w:val="28"/>
+                <w:szCs w:val="28"/>
+              </w:rPr>
+              <w:t>Description</w:t>
+            </w:r>
+          </w:p>
+        </w:tc>
+      </w:tr>
+      <w:tr>
+        <w:trPr>
+          <w:trHeight w:val="397"/>
+        </w:trPr>
+        <w:tc>
+          <w:tcPr>
+            <w:tcW w:w="3256" w:type="dxa"/>
+            <w:vAlign w:val="center"/>
+          </w:tcPr>
+          <w:p>
+            <w:pPr>
+              <w:rPr>
+                <w:lang w:val="en-US"/>
+              </w:rPr>
+            </w:pPr>
+            <w:bookmarkStart w:id="16" w:name="Backend"/>
+            <w:r>
+              <w:rPr>
+                <w:lang w:val="en-US"/>
+              </w:rPr>
+              <w:t>Back-end</w:t>
+            </w:r>
+            <w:bookmarkEnd w:id="16"/>
+          </w:p>
+        </w:tc>
+        <w:tc>
+          <w:tcPr>
+            <w:tcW w:w="5884" w:type="dxa"/>
+            <w:vAlign w:val="center"/>
+          </w:tcPr>
+          <w:p>
+            <w:pPr>
+              <w:rPr>
+                <w:lang w:val="en-US"/>
+              </w:rPr>
+            </w:pPr>
+            <w:r>
+              <w:rPr>
+                <w:lang w:val="en-US"/>
+              </w:rPr>
+              <w:t xml:space="preserve">The back-end is the location or place where the front-end </w:t>
+            </w:r>
+            <w:r>
+              <w:rPr>
+                <w:lang w:val="en-US"/>
+              </w:rPr>
+              <w:t>communicates</w:t>
+            </w:r>
+            <w:r>
+              <w:rPr>
+                <w:lang w:val="en-US"/>
+              </w:rPr>
+              <w:t xml:space="preserve"> </w:t>
+            </w:r>
+            <w:r>
+              <w:rPr>
+                <w:lang w:val="en-US"/>
+              </w:rPr>
+              <w:t>with</w:t>
+            </w:r>
+            <w:r>
+              <w:rPr>
+                <w:lang w:val="en-US"/>
+              </w:rPr>
+              <w:t xml:space="preserve">. So a client (front-end) requests resources </w:t>
+            </w:r>
+            <w:r>
+              <w:rPr>
+                <w:lang w:val="en-US"/>
+              </w:rPr>
+              <w:t xml:space="preserve">or operations </w:t>
+            </w:r>
+            <w:r>
+              <w:rPr>
+                <w:lang w:val="en-US"/>
+              </w:rPr>
+              <w:t xml:space="preserve">from the back-end. The back-end is in most </w:t>
+            </w:r>
+            <w:r>
+              <w:rPr>
+                <w:lang w:val="en-US"/>
+              </w:rPr>
+              <w:t>occasion</w:t>
+            </w:r>
+            <w:r>
+              <w:rPr>
+                <w:lang w:val="en-US"/>
+              </w:rPr>
+              <w:t>s the server.</w:t>
+            </w:r>
+            <w:r>
+              <w:rPr>
+                <w:lang w:val="en-US"/>
+              </w:rPr>
+              <w:t xml:space="preserve"> Back-end can also be the underlying code that executes when an event occurs in the front-end.</w:t>
+            </w:r>
+          </w:p>
+        </w:tc>
+      </w:tr>
+      <w:tr>
+        <w:trPr>
+          <w:trHeight w:val="397"/>
+        </w:trPr>
+        <w:tc>
+          <w:tcPr>
+            <w:tcW w:w="3256" w:type="dxa"/>
+            <w:vAlign w:val="center"/>
+          </w:tcPr>
+          <w:p>
+            <w:pPr>
+              <w:pStyle w:val="Header"/>
+              <w:rPr>
+                <w:lang w:val="en-US"/>
+              </w:rPr>
+            </w:pPr>
+            <w:bookmarkStart w:id="17" w:name="Frontend"/>
+            <w:r>
+              <w:rPr>
+                <w:lang w:val="en-US"/>
+              </w:rPr>
+              <w:t>Front-end</w:t>
+            </w:r>
+            <w:bookmarkEnd w:id="17"/>
+          </w:p>
+        </w:tc>
+        <w:tc>
+          <w:tcPr>
+            <w:tcW w:w="5884" w:type="dxa"/>
+            <w:vAlign w:val="center"/>
+          </w:tcPr>
+          <w:p>
+            <w:pPr>
+              <w:rPr>
+                <w:lang w:val="en-US"/>
+              </w:rPr>
+            </w:pPr>
+            <w:r>
+              <w:rPr>
+                <w:lang w:val="en-US"/>
+              </w:rPr>
+              <w:t>The Front-end is</w:t>
+            </w:r>
+            <w:r>
+              <w:rPr>
+                <w:lang w:val="en-US"/>
+              </w:rPr>
+              <w:t xml:space="preserve"> the</w:t>
+            </w:r>
+            <w:r>
+              <w:rPr>
+                <w:lang w:val="en-US"/>
+              </w:rPr>
+              <w:t xml:space="preserve"> </w:t>
+            </w:r>
+            <w:r>
+              <w:rPr>
+                <w:lang w:val="en-US"/>
+              </w:rPr>
+              <w:t>viewable/usable part of a system. This part is directly accessed by the user and allows easy use of the application. The front-end communicates with the back-end.</w:t>
+            </w:r>
+          </w:p>
+        </w:tc>
+      </w:tr>
+    </w:tbl>
     <w:p>
       <w:pPr>
-        <w:pStyle w:val="ListParagraph"/>
-        <w:numPr>
-          <w:ilvl w:val="0"/>
-          <w:numId w:val="4"/>
-        </w:numPr>
-        <w:rPr>
-          <w:color w:val="538135" w:themeColor="accent6" w:themeShade="BF"/>
-          <w:lang w:val="en-US"/>
-        </w:rPr>
-      </w:pPr>
-      <w:proofErr w:type="spellStart"/>
-      <w:r>
-        <w:rPr>
-          <w:color w:val="538135" w:themeColor="accent6" w:themeShade="BF"/>
-          <w:lang w:val="en-US"/>
-        </w:rPr>
-        <w:t>index.php</w:t>
-      </w:r>
-      <w:proofErr w:type="spellEnd"/>
-      <w:r>
-        <w:rPr>
-          <w:color w:val="538135" w:themeColor="accent6" w:themeShade="BF"/>
-          <w:lang w:val="en-US"/>
-        </w:rPr>
-        <w:tab/>
-      </w:r>
-    </w:p>
-    <w:p>
-      <w:pPr>
-        <w:pStyle w:val="ListParagraph"/>
-        <w:rPr>
-          <w:color w:val="2E74B5" w:themeColor="accent1" w:themeShade="BF"/>
-          <w:lang w:val="en-US"/>
-        </w:rPr>
-      </w:pPr>
-      <w:r>
-        <w:rPr>
-          <w:color w:val="2E74B5" w:themeColor="accent1" w:themeShade="BF"/>
-          <w:lang w:val="en-US"/>
-        </w:rPr>
-        <w:t>Index file is the first file that the user sees when going to the server</w:t>
-      </w:r>
-    </w:p>
-    <w:p>
-      <w:pPr>
-        <w:pStyle w:val="ListParagraph"/>
-        <w:numPr>
-          <w:ilvl w:val="0"/>
-          <w:numId w:val="4"/>
-        </w:numPr>
-        <w:rPr>
-          <w:lang w:val="en-US"/>
-        </w:rPr>
-      </w:pPr>
-      <w:r>
-        <w:rPr>
-          <w:lang w:val="en-US"/>
-        </w:rPr>
-        <w:t>lib</w:t>
-      </w:r>
-    </w:p>
-    <w:p>
-      <w:pPr>
-        <w:pStyle w:val="ListParagraph"/>
-        <w:rPr>
-          <w:color w:val="2E74B5" w:themeColor="accent1" w:themeShade="BF"/>
-          <w:lang w:val="en-US"/>
-        </w:rPr>
-      </w:pPr>
-      <w:r>
-        <w:rPr>
-          <w:color w:val="2E74B5" w:themeColor="accent1" w:themeShade="BF"/>
-          <w:lang w:val="en-US"/>
-        </w:rPr>
-        <w:t>Libraries are pre-written code by others and frameworks that are used in the project</w:t>
-      </w:r>
-    </w:p>
-    <w:p>
-      <w:pPr>
-        <w:pStyle w:val="ListParagraph"/>
-        <w:numPr>
-          <w:ilvl w:val="1"/>
-          <w:numId w:val="4"/>
-        </w:numPr>
-        <w:rPr>
-          <w:lang w:val="en-US"/>
-        </w:rPr>
-      </w:pPr>
-      <w:proofErr w:type="spellStart"/>
-      <w:r>
-        <w:rPr>
-          <w:lang w:val="en-US"/>
-        </w:rPr>
-        <w:t>jquery</w:t>
-      </w:r>
-      <w:proofErr w:type="spellEnd"/>
-    </w:p>
-    <w:p>
-      <w:pPr>
-        <w:pStyle w:val="ListParagraph"/>
-        <w:numPr>
-          <w:ilvl w:val="1"/>
-          <w:numId w:val="4"/>
-        </w:numPr>
-        <w:rPr>
-          <w:lang w:val="en-US"/>
-        </w:rPr>
-      </w:pPr>
-      <w:r>
-        <w:rPr>
-          <w:lang w:val="en-US"/>
-        </w:rPr>
-        <w:t>materialize</w:t>
-      </w:r>
-    </w:p>
-    <w:p>
-      <w:pPr>
-        <w:pStyle w:val="ListParagraph"/>
-        <w:numPr>
-          <w:ilvl w:val="0"/>
-          <w:numId w:val="4"/>
-        </w:numPr>
-        <w:rPr>
-          <w:lang w:val="en-US"/>
-        </w:rPr>
-      </w:pPr>
-      <w:r>
-        <w:rPr>
-          <w:lang w:val="en-US"/>
-        </w:rPr>
-        <w:t>res</w:t>
-      </w:r>
-    </w:p>
-    <w:p>
-      <w:pPr>
-        <w:pStyle w:val="ListParagraph"/>
-        <w:rPr>
-          <w:color w:val="2E74B5" w:themeColor="accent1" w:themeShade="BF"/>
-          <w:lang w:val="en-US"/>
-        </w:rPr>
-      </w:pPr>
-      <w:r>
-        <w:rPr>
-          <w:color w:val="2E74B5" w:themeColor="accent1" w:themeShade="BF"/>
-          <w:lang w:val="en-US"/>
-        </w:rPr>
-        <w:t>Resources folder for files that get included in other files</w:t>
-      </w:r>
-    </w:p>
-    <w:p>
-      <w:pPr>
-        <w:pStyle w:val="ListParagraph"/>
-        <w:numPr>
-          <w:ilvl w:val="1"/>
-          <w:numId w:val="4"/>
-        </w:numPr>
-        <w:rPr>
-          <w:lang w:val="en-US"/>
-        </w:rPr>
-      </w:pPr>
-      <w:proofErr w:type="spellStart"/>
-      <w:r>
-        <w:rPr>
-          <w:lang w:val="en-US"/>
-        </w:rPr>
-        <w:t>js</w:t>
-      </w:r>
-      <w:proofErr w:type="spellEnd"/>
-    </w:p>
-    <w:p>
-      <w:pPr>
-        <w:pStyle w:val="ListParagraph"/>
-        <w:numPr>
-          <w:ilvl w:val="2"/>
-          <w:numId w:val="4"/>
-        </w:numPr>
-        <w:rPr>
-          <w:color w:val="538135" w:themeColor="accent6" w:themeShade="BF"/>
-          <w:lang w:val="en-US"/>
-        </w:rPr>
-      </w:pPr>
-      <w:r>
-        <w:rPr>
-          <w:color w:val="538135" w:themeColor="accent6" w:themeShade="BF"/>
-          <w:lang w:val="en-US"/>
-        </w:rPr>
-        <w:t>main.js</w:t>
-      </w:r>
-    </w:p>
-    <w:p>
-      <w:pPr>
-        <w:pStyle w:val="ListParagraph"/>
-        <w:ind w:left="2160"/>
-        <w:rPr>
-          <w:color w:val="2E74B5" w:themeColor="accent1" w:themeShade="BF"/>
-          <w:lang w:val="en-US"/>
-        </w:rPr>
-      </w:pPr>
-      <w:r>
-        <w:rPr>
-          <w:color w:val="2E74B5" w:themeColor="accent1" w:themeShade="BF"/>
-          <w:lang w:val="en-US"/>
-        </w:rPr>
-        <w:t>Main JavaScript file that is used on every page (most times only for initialization)</w:t>
-      </w:r>
-    </w:p>
-    <w:p>
-      <w:pPr>
-        <w:pStyle w:val="ListParagraph"/>
-        <w:numPr>
-          <w:ilvl w:val="1"/>
-          <w:numId w:val="4"/>
-        </w:numPr>
-        <w:rPr>
-          <w:lang w:val="en-US"/>
-        </w:rPr>
-      </w:pPr>
-      <w:proofErr w:type="spellStart"/>
-      <w:r>
-        <w:rPr>
-          <w:lang w:val="en-US"/>
-        </w:rPr>
-        <w:t>css</w:t>
-      </w:r>
-      <w:proofErr w:type="spellEnd"/>
-    </w:p>
-    <w:p>
-      <w:pPr>
-        <w:pStyle w:val="ListParagraph"/>
-        <w:numPr>
-          <w:ilvl w:val="2"/>
-          <w:numId w:val="4"/>
-        </w:numPr>
-        <w:rPr>
-          <w:color w:val="538135" w:themeColor="accent6" w:themeShade="BF"/>
-          <w:lang w:val="en-US"/>
-        </w:rPr>
-      </w:pPr>
-      <w:r>
-        <w:rPr>
-          <w:color w:val="538135" w:themeColor="accent6" w:themeShade="BF"/>
-          <w:lang w:val="en-US"/>
-        </w:rPr>
-        <w:t>main.css</w:t>
-      </w:r>
-    </w:p>
-    <w:p>
-      <w:pPr>
-        <w:pStyle w:val="ListParagraph"/>
-        <w:ind w:left="2160"/>
-        <w:rPr>
-          <w:color w:val="2E74B5" w:themeColor="accent1" w:themeShade="BF"/>
-          <w:lang w:val="en-US"/>
-        </w:rPr>
-      </w:pPr>
-      <w:r>
-        <w:rPr>
-          <w:color w:val="2E74B5" w:themeColor="accent1" w:themeShade="BF"/>
-          <w:lang w:val="en-US"/>
-        </w:rPr>
-        <w:t>Main CSS file that has styling for every page</w:t>
-      </w:r>
-    </w:p>
-    <w:p>
-      <w:pPr>
-        <w:pStyle w:val="ListParagraph"/>
-        <w:numPr>
-          <w:ilvl w:val="1"/>
-          <w:numId w:val="4"/>
-        </w:numPr>
-        <w:rPr>
-          <w:lang w:val="en-US"/>
-        </w:rPr>
-      </w:pPr>
-      <w:r>
-        <w:rPr>
-          <w:lang w:val="en-US"/>
-        </w:rPr>
-        <w:t>images</w:t>
-      </w:r>
-    </w:p>
-    <w:p>
-      <w:pPr>
-        <w:pStyle w:val="ListParagraph"/>
-        <w:ind w:left="1440"/>
-        <w:rPr>
-          <w:color w:val="2E74B5" w:themeColor="accent1" w:themeShade="BF"/>
-          <w:lang w:val="en-US"/>
-        </w:rPr>
-      </w:pPr>
-      <w:r>
-        <w:rPr>
-          <w:color w:val="2E74B5" w:themeColor="accent1" w:themeShade="BF"/>
-          <w:lang w:val="en-US"/>
-        </w:rPr>
-        <w:t>Images that are used in the project are stored here</w:t>
-      </w:r>
-    </w:p>
-    <w:p>
-      <w:pPr>
-        <w:pStyle w:val="ListParagraph"/>
-        <w:numPr>
-          <w:ilvl w:val="0"/>
-          <w:numId w:val="4"/>
-        </w:numPr>
-        <w:rPr>
-          <w:lang w:val="en-US"/>
-        </w:rPr>
-      </w:pPr>
-      <w:r>
-        <w:rPr>
-          <w:lang w:val="en-US"/>
-        </w:rPr>
-        <w:t>includes</w:t>
-      </w:r>
-    </w:p>
-    <w:p>
-      <w:pPr>
-        <w:pStyle w:val="ListParagraph"/>
-        <w:rPr>
-          <w:color w:val="2E74B5" w:themeColor="accent1" w:themeShade="BF"/>
-          <w:lang w:val="en-US"/>
-        </w:rPr>
-      </w:pPr>
-      <w:r>
-        <w:rPr>
-          <w:color w:val="2E74B5" w:themeColor="accent1" w:themeShade="BF"/>
-          <w:lang w:val="en-US"/>
-        </w:rPr>
-        <w:t>Includes folder contains all the files that are included into the project</w:t>
-      </w:r>
-    </w:p>
-    <w:p>
-      <w:pPr>
-        <w:pStyle w:val="ListParagraph"/>
-        <w:numPr>
-          <w:ilvl w:val="1"/>
-          <w:numId w:val="4"/>
-        </w:numPr>
-        <w:rPr>
-          <w:color w:val="538135" w:themeColor="accent6" w:themeShade="BF"/>
-          <w:lang w:val="en-US"/>
-        </w:rPr>
-      </w:pPr>
-      <w:proofErr w:type="spellStart"/>
-      <w:r>
-        <w:rPr>
-          <w:color w:val="538135" w:themeColor="accent6" w:themeShade="BF"/>
-          <w:lang w:val="en-US"/>
-        </w:rPr>
-        <w:t>userManager.php</w:t>
-      </w:r>
-      <w:proofErr w:type="spellEnd"/>
-    </w:p>
-    <w:p>
-      <w:pPr>
-        <w:pStyle w:val="ListParagraph"/>
-        <w:numPr>
-          <w:ilvl w:val="1"/>
-          <w:numId w:val="4"/>
-        </w:numPr>
-        <w:rPr>
-          <w:color w:val="538135" w:themeColor="accent6" w:themeShade="BF"/>
-          <w:lang w:val="en-US"/>
-        </w:rPr>
-      </w:pPr>
-      <w:proofErr w:type="spellStart"/>
-      <w:r>
-        <w:rPr>
-          <w:color w:val="538135" w:themeColor="accent6" w:themeShade="BF"/>
-          <w:lang w:val="en-US"/>
-        </w:rPr>
-        <w:t>mysqlManager.php</w:t>
-      </w:r>
-      <w:proofErr w:type="spellEnd"/>
-    </w:p>
-    <w:p>
-      <w:pPr>
-        <w:rPr>
-          <w:lang w:val="en-US"/>
-        </w:rPr>
-      </w:pPr>
-      <w:r>
-        <w:rPr>
-          <w:lang w:val="en-US"/>
-        </w:rPr>
-        <w:br w:type="page"/>
-      </w:r>
-    </w:p>
-    <w:p>
-      <w:pPr>
-        <w:pStyle w:val="Heading1"/>
-        <w:rPr>
-          <w:lang w:val="en-US"/>
-        </w:rPr>
-      </w:pPr>
-      <w:bookmarkStart w:id="11" w:name="_Toc436597755"/>
-      <w:bookmarkStart w:id="12" w:name="_Toc436766390"/>
-      <w:r>
-        <w:rPr>
-          <w:lang w:val="en-US"/>
-        </w:rPr>
-        <w:lastRenderedPageBreak/>
-        <w:t>Databas</w:t>
-      </w:r>
-      <w:bookmarkStart w:id="13" w:name="_GoBack"/>
-      <w:bookmarkEnd w:id="13"/>
-      <w:r>
-        <w:rPr>
-          <w:lang w:val="en-US"/>
-        </w:rPr>
-        <w:t>e</w:t>
-      </w:r>
-      <w:bookmarkEnd w:id="11"/>
-      <w:bookmarkEnd w:id="12"/>
-    </w:p>
-    <w:p>
-      <w:pPr>
-        <w:rPr>
-          <w:lang w:val="en-US"/>
-        </w:rPr>
-      </w:pPr>
-      <w:r>
-        <w:rPr>
-          <w:lang w:val="en-US"/>
-        </w:rPr>
-        <w:t>MySQL 5.5.44</w:t>
-      </w:r>
+        <w:rPr>
+          <w:lang w:val="en-US"/>
+        </w:rPr>
+      </w:pPr>
     </w:p>
     <w:sectPr>
       <w:footerReference w:type="default" r:id="rId13"/>
@@ -2803,7 +3014,7 @@
                                   <w:sz w:val="72"/>
                                   <w:szCs w:val="72"/>
                                 </w:rPr>
-                                <w:t>4</w:t>
+                                <w:t>2</w:t>
                               </w:r>
                               <w:r>
                                 <w:rPr>
@@ -2895,7 +3106,7 @@
                             <w:sz w:val="72"/>
                             <w:szCs w:val="72"/>
                           </w:rPr>
-                          <w:t>4</w:t>
+                          <w:t>2</w:t>
                         </w:r>
                         <w:r>
                           <w:rPr>
@@ -4124,7 +4335,7 @@
     <w:lsdException w:name="Normal Indent" w:semiHidden="1" w:unhideWhenUsed="1"/>
     <w:lsdException w:name="footnote text" w:semiHidden="1" w:unhideWhenUsed="1"/>
     <w:lsdException w:name="annotation text" w:semiHidden="1" w:unhideWhenUsed="1"/>
-    <w:lsdException w:name="header" w:semiHidden="1" w:unhideWhenUsed="1"/>
+    <w:lsdException w:name="header" w:semiHidden="1" w:uiPriority="0" w:unhideWhenUsed="1"/>
     <w:lsdException w:name="footer" w:semiHidden="1" w:unhideWhenUsed="1"/>
     <w:lsdException w:name="index heading" w:semiHidden="1" w:unhideWhenUsed="1"/>
     <w:lsdException w:name="caption" w:semiHidden="1" w:uiPriority="35" w:unhideWhenUsed="1" w:qFormat="1"/>
@@ -4525,7 +4736,6 @@
     <w:next w:val="Normal"/>
     <w:link w:val="Heading3Char"/>
     <w:uiPriority w:val="9"/>
-    <w:semiHidden/>
     <w:unhideWhenUsed/>
     <w:qFormat/>
     <w:rsid w:val="00374A3D"/>
@@ -4906,7 +5116,6 @@
     <w:basedOn w:val="DefaultParagraphFont"/>
     <w:link w:val="Heading3"/>
     <w:uiPriority w:val="9"/>
-    <w:semiHidden/>
     <w:rsid w:val="00374A3D"/>
     <w:rPr>
       <w:rFonts w:asciiTheme="majorHAnsi" w:eastAsiaTheme="majorEastAsia" w:hAnsiTheme="majorHAnsi" w:cstheme="majorBidi"/>
@@ -4987,7 +5196,6 @@
     <w:name w:val="header"/>
     <w:basedOn w:val="Normal"/>
     <w:link w:val="HeaderChar"/>
-    <w:uiPriority w:val="99"/>
     <w:unhideWhenUsed/>
     <w:rsid w:val="00374A3D"/>
     <w:pPr>
@@ -5002,7 +5210,6 @@
     <w:name w:val="Header Char"/>
     <w:basedOn w:val="DefaultParagraphFont"/>
     <w:link w:val="Header"/>
-    <w:uiPriority w:val="99"/>
     <w:rsid w:val="00374A3D"/>
   </w:style>
   <w:style w:type="paragraph" w:styleId="Footer">
@@ -5026,6 +5233,68 @@
     <w:link w:val="Footer"/>
     <w:uiPriority w:val="99"/>
     <w:rsid w:val="00374A3D"/>
+  </w:style>
+  <w:style w:type="table" w:styleId="GridTable1Light-Accent5">
+    <w:name w:val="Grid Table 1 Light Accent 5"/>
+    <w:basedOn w:val="TableNormal"/>
+    <w:uiPriority w:val="46"/>
+    <w:rsid w:val="00056940"/>
+    <w:pPr>
+      <w:spacing w:after="0" w:line="240" w:lineRule="auto"/>
+    </w:pPr>
+    <w:tblPr>
+      <w:tblStyleRowBandSize w:val="1"/>
+      <w:tblStyleColBandSize w:val="1"/>
+      <w:tblBorders>
+        <w:top w:val="single" w:sz="4" w:space="0" w:color="B4C6E7" w:themeColor="accent5" w:themeTint="66"/>
+        <w:left w:val="single" w:sz="4" w:space="0" w:color="B4C6E7" w:themeColor="accent5" w:themeTint="66"/>
+        <w:bottom w:val="single" w:sz="4" w:space="0" w:color="B4C6E7" w:themeColor="accent5" w:themeTint="66"/>
+        <w:right w:val="single" w:sz="4" w:space="0" w:color="B4C6E7" w:themeColor="accent5" w:themeTint="66"/>
+        <w:insideH w:val="single" w:sz="4" w:space="0" w:color="B4C6E7" w:themeColor="accent5" w:themeTint="66"/>
+        <w:insideV w:val="single" w:sz="4" w:space="0" w:color="B4C6E7" w:themeColor="accent5" w:themeTint="66"/>
+      </w:tblBorders>
+    </w:tblPr>
+    <w:tblStylePr w:type="firstRow">
+      <w:rPr>
+        <w:b/>
+        <w:bCs/>
+      </w:rPr>
+      <w:tblPr/>
+      <w:tcPr>
+        <w:tcBorders>
+          <w:bottom w:val="single" w:sz="12" w:space="0" w:color="8EAADB" w:themeColor="accent5" w:themeTint="99"/>
+        </w:tcBorders>
+      </w:tcPr>
+    </w:tblStylePr>
+    <w:tblStylePr w:type="lastRow">
+      <w:rPr>
+        <w:b/>
+        <w:bCs/>
+      </w:rPr>
+      <w:tblPr/>
+      <w:tcPr>
+        <w:tcBorders>
+          <w:top w:val="double" w:sz="2" w:space="0" w:color="8EAADB" w:themeColor="accent5" w:themeTint="99"/>
+        </w:tcBorders>
+      </w:tcPr>
+    </w:tblStylePr>
+    <w:tblStylePr w:type="firstCol">
+      <w:rPr>
+        <w:b/>
+        <w:bCs/>
+      </w:rPr>
+    </w:tblStylePr>
+    <w:tblStylePr w:type="lastCol">
+      <w:rPr>
+        <w:b/>
+        <w:bCs/>
+      </w:rPr>
+    </w:tblStylePr>
+  </w:style>
+  <w:style w:type="character" w:customStyle="1" w:styleId="apple-converted-space">
+    <w:name w:val="apple-converted-space"/>
+    <w:basedOn w:val="DefaultParagraphFont"/>
+    <w:rsid w:val="00D36228"/>
   </w:style>
 </w:styles>
 </file>
@@ -5294,8 +5563,7 @@
 <file path=customXml/item1.xml><?xml version="1.0" encoding="utf-8"?>
 <CoverPageProperties xmlns="http://schemas.microsoft.com/office/2006/coverPageProps">
   <PublishDate/>
-  <Abstract>The Base Design Document is a more in depth document about the project.
-It describes specific functions needed and a lot of technical information.</Abstract>
+  <Abstract>The base Design describes technical information about the project. The Base Design divides the project into logical blocks where the Detail Design(s) tell more in depth information about</Abstract>
   <CompanyAddress/>
   <CompanyPhone/>
   <CompanyFax/>
@@ -5316,7 +5584,7 @@
 </file>
 
 <file path=customXml/itemProps2.xml><?xml version="1.0" encoding="utf-8"?>
-<ds:datastoreItem xmlns:ds="http://schemas.openxmlformats.org/officeDocument/2006/customXml" ds:itemID="{BE227333-6897-439F-B275-01A402C6C0F7}">
+<ds:datastoreItem xmlns:ds="http://schemas.openxmlformats.org/officeDocument/2006/customXml" ds:itemID="{3F715B3C-A158-449C-98D0-0F96F03556D1}">
   <ds:schemaRefs>
     <ds:schemaRef ds:uri="http://schemas.openxmlformats.org/officeDocument/2006/bibliography"/>
   </ds:schemaRefs>

</xml_diff>